<commit_message>
express crash course files added
</commit_message>
<xml_diff>
--- a/learning_diary.docx
+++ b/learning_diary.docx
@@ -14,7 +14,6 @@
           <w:lang w:val="en-US"/>
         </w:rPr>
       </w:pPr>
-      <w:proofErr w:type="spellStart"/>
       <w:r>
         <w:rPr>
           <w:rFonts w:ascii="Times New Roman" w:hAnsi="Times New Roman" w:cs="Times New Roman"/>
@@ -23,10 +22,13 @@
           <w:szCs w:val="24"/>
           <w:lang w:val="en-US"/>
         </w:rPr>
-        <w:t>Lappeenrannan</w:t>
-      </w:r>
-      <w:proofErr w:type="spellEnd"/>
-      <w:r>
+        <w:t>Lappeenrannan teknillinen yliopisto</w:t>
+      </w:r>
+    </w:p>
+    <w:p>
+      <w:pPr>
+        <w:pStyle w:val="Otsikko"/>
+        <w:jc w:val="both"/>
         <w:rPr>
           <w:rFonts w:ascii="Times New Roman" w:hAnsi="Times New Roman" w:cs="Times New Roman"/>
           <w:b w:val="0"/>
@@ -34,9 +36,7 @@
           <w:szCs w:val="24"/>
           <w:lang w:val="en-US"/>
         </w:rPr>
-        <w:t xml:space="preserve"> </w:t>
-      </w:r>
-      <w:proofErr w:type="spellStart"/>
+      </w:pPr>
       <w:r>
         <w:rPr>
           <w:rFonts w:ascii="Times New Roman" w:hAnsi="Times New Roman" w:cs="Times New Roman"/>
@@ -45,10 +45,13 @@
           <w:szCs w:val="24"/>
           <w:lang w:val="en-US"/>
         </w:rPr>
-        <w:t>teknillinen</w:t>
-      </w:r>
-      <w:proofErr w:type="spellEnd"/>
-      <w:r>
+        <w:t>School of Business and Management</w:t>
+      </w:r>
+    </w:p>
+    <w:p>
+      <w:pPr>
+        <w:pStyle w:val="Otsikko"/>
+        <w:jc w:val="both"/>
         <w:rPr>
           <w:rFonts w:ascii="Times New Roman" w:hAnsi="Times New Roman" w:cs="Times New Roman"/>
           <w:b w:val="0"/>
@@ -56,10 +59,69 @@
           <w:szCs w:val="24"/>
           <w:lang w:val="en-US"/>
         </w:rPr>
-        <w:t xml:space="preserve"> </w:t>
-      </w:r>
-      <w:proofErr w:type="spellStart"/>
-      <w:r>
+      </w:pPr>
+    </w:p>
+    <w:p>
+      <w:pPr>
+        <w:pStyle w:val="Otsikko"/>
+        <w:jc w:val="left"/>
+        <w:rPr>
+          <w:rFonts w:ascii="Times New Roman" w:hAnsi="Times New Roman"/>
+          <w:b w:val="0"/>
+          <w:sz w:val="24"/>
+          <w:szCs w:val="24"/>
+          <w:lang w:val="en-US"/>
+        </w:rPr>
+      </w:pPr>
+    </w:p>
+    <w:p>
+      <w:pPr>
+        <w:pStyle w:val="Otsikko"/>
+        <w:jc w:val="left"/>
+        <w:rPr>
+          <w:sz w:val="24"/>
+          <w:szCs w:val="24"/>
+          <w:lang w:val="en-US"/>
+        </w:rPr>
+      </w:pPr>
+    </w:p>
+    <w:p>
+      <w:pPr>
+        <w:pStyle w:val="Otsikko"/>
+        <w:jc w:val="left"/>
+        <w:rPr>
+          <w:sz w:val="24"/>
+          <w:szCs w:val="24"/>
+          <w:lang w:val="en-US"/>
+        </w:rPr>
+      </w:pPr>
+    </w:p>
+    <w:p>
+      <w:pPr>
+        <w:pStyle w:val="Otsikko"/>
+        <w:jc w:val="left"/>
+        <w:rPr>
+          <w:sz w:val="24"/>
+          <w:szCs w:val="24"/>
+          <w:lang w:val="en-US"/>
+        </w:rPr>
+      </w:pPr>
+    </w:p>
+    <w:p>
+      <w:pPr>
+        <w:pStyle w:val="Otsikko"/>
+        <w:jc w:val="left"/>
+        <w:rPr>
+          <w:sz w:val="24"/>
+          <w:szCs w:val="24"/>
+          <w:lang w:val="en-US"/>
+        </w:rPr>
+      </w:pPr>
+    </w:p>
+    <w:p>
+      <w:pPr>
+        <w:pStyle w:val="Otsikko"/>
+        <w:jc w:val="both"/>
         <w:rPr>
           <w:rFonts w:ascii="Times New Roman" w:hAnsi="Times New Roman" w:cs="Times New Roman"/>
           <w:b w:val="0"/>
@@ -67,14 +129,8 @@
           <w:szCs w:val="24"/>
           <w:lang w:val="en-US"/>
         </w:rPr>
-        <w:t>yliopisto</w:t>
-      </w:r>
-      <w:proofErr w:type="spellEnd"/>
-    </w:p>
-    <w:p>
-      <w:pPr>
-        <w:pStyle w:val="Otsikko"/>
-        <w:jc w:val="both"/>
+      </w:pPr>
+      <w:r>
         <w:rPr>
           <w:rFonts w:ascii="Times New Roman" w:hAnsi="Times New Roman" w:cs="Times New Roman"/>
           <w:b w:val="0"/>
@@ -82,121 +138,7 @@
           <w:szCs w:val="24"/>
           <w:lang w:val="en-US"/>
         </w:rPr>
-      </w:pPr>
-      <w:r>
-        <w:rPr>
-          <w:rFonts w:ascii="Times New Roman" w:hAnsi="Times New Roman" w:cs="Times New Roman"/>
-          <w:b w:val="0"/>
-          <w:sz w:val="24"/>
-          <w:szCs w:val="24"/>
-          <w:lang w:val="en-US"/>
-        </w:rPr>
-        <w:t>School of Business and Management</w:t>
-      </w:r>
-    </w:p>
-    <w:p>
-      <w:pPr>
-        <w:pStyle w:val="Otsikko"/>
-        <w:jc w:val="both"/>
-        <w:rPr>
-          <w:rFonts w:ascii="Times New Roman" w:hAnsi="Times New Roman" w:cs="Times New Roman"/>
-          <w:b w:val="0"/>
-          <w:sz w:val="24"/>
-          <w:szCs w:val="24"/>
-          <w:lang w:val="en-US"/>
-        </w:rPr>
-      </w:pPr>
-    </w:p>
-    <w:p>
-      <w:pPr>
-        <w:pStyle w:val="Otsikko"/>
-        <w:jc w:val="left"/>
-        <w:rPr>
-          <w:rFonts w:ascii="Times New Roman" w:hAnsi="Times New Roman"/>
-          <w:b w:val="0"/>
-          <w:sz w:val="24"/>
-          <w:szCs w:val="24"/>
-          <w:lang w:val="en-US"/>
-        </w:rPr>
-      </w:pPr>
-    </w:p>
-    <w:p>
-      <w:pPr>
-        <w:pStyle w:val="Otsikko"/>
-        <w:jc w:val="left"/>
-        <w:rPr>
-          <w:sz w:val="24"/>
-          <w:szCs w:val="24"/>
-          <w:lang w:val="en-US"/>
-        </w:rPr>
-      </w:pPr>
-    </w:p>
-    <w:p>
-      <w:pPr>
-        <w:pStyle w:val="Otsikko"/>
-        <w:jc w:val="left"/>
-        <w:rPr>
-          <w:sz w:val="24"/>
-          <w:szCs w:val="24"/>
-          <w:lang w:val="en-US"/>
-        </w:rPr>
-      </w:pPr>
-    </w:p>
-    <w:p>
-      <w:pPr>
-        <w:pStyle w:val="Otsikko"/>
-        <w:jc w:val="left"/>
-        <w:rPr>
-          <w:sz w:val="24"/>
-          <w:szCs w:val="24"/>
-          <w:lang w:val="en-US"/>
-        </w:rPr>
-      </w:pPr>
-    </w:p>
-    <w:p>
-      <w:pPr>
-        <w:pStyle w:val="Otsikko"/>
-        <w:jc w:val="left"/>
-        <w:rPr>
-          <w:sz w:val="24"/>
-          <w:szCs w:val="24"/>
-          <w:lang w:val="en-US"/>
-        </w:rPr>
-      </w:pPr>
-    </w:p>
-    <w:p>
-      <w:pPr>
-        <w:pStyle w:val="Otsikko"/>
-        <w:jc w:val="both"/>
-        <w:rPr>
-          <w:rFonts w:ascii="Times New Roman" w:hAnsi="Times New Roman" w:cs="Times New Roman"/>
-          <w:b w:val="0"/>
-          <w:sz w:val="24"/>
-          <w:szCs w:val="24"/>
-          <w:lang w:val="en-US"/>
-        </w:rPr>
-      </w:pPr>
-      <w:proofErr w:type="spellStart"/>
-      <w:r>
-        <w:rPr>
-          <w:rFonts w:ascii="Times New Roman" w:hAnsi="Times New Roman" w:cs="Times New Roman"/>
-          <w:b w:val="0"/>
-          <w:sz w:val="24"/>
-          <w:szCs w:val="24"/>
-          <w:lang w:val="en-US"/>
-        </w:rPr>
-        <w:t>Sofware</w:t>
-      </w:r>
-      <w:proofErr w:type="spellEnd"/>
-      <w:r>
-        <w:rPr>
-          <w:rFonts w:ascii="Times New Roman" w:hAnsi="Times New Roman" w:cs="Times New Roman"/>
-          <w:b w:val="0"/>
-          <w:sz w:val="24"/>
-          <w:szCs w:val="24"/>
-          <w:lang w:val="en-US"/>
-        </w:rPr>
-        <w:t xml:space="preserve"> Development Skills</w:t>
+        <w:t>Sofware Development Skills</w:t>
       </w:r>
     </w:p>
     <w:p>
@@ -553,16 +495,343 @@
         <w:rPr>
           <w:lang w:val="en-US"/>
         </w:rPr>
-        <w:t xml:space="preserve">s a repository hosting service but this time I decided to try </w:t>
-      </w:r>
-      <w:proofErr w:type="spellStart"/>
-      <w:r>
-        <w:rPr>
-          <w:lang w:val="en-US"/>
-        </w:rPr>
-        <w:t>Github</w:t>
-      </w:r>
-      <w:proofErr w:type="spellEnd"/>
+        <w:t>s a repository hosting service but this time I decided to try Github.</w:t>
+      </w:r>
+      <w:r>
+        <w:rPr>
+          <w:lang w:val="en-US"/>
+        </w:rPr>
+        <w:t xml:space="preserve"> </w:t>
+      </w:r>
+      <w:r>
+        <w:rPr>
+          <w:lang w:val="en-US"/>
+        </w:rPr>
+        <w:t xml:space="preserve">For my code editor for this course I have chosen VS Code as I have already used it so it’s easy to get started with that. I </w:t>
+      </w:r>
+      <w:r>
+        <w:rPr>
+          <w:lang w:val="en-US"/>
+        </w:rPr>
+        <w:t>had previously</w:t>
+      </w:r>
+      <w:r>
+        <w:rPr>
+          <w:lang w:val="en-US"/>
+        </w:rPr>
+        <w:t xml:space="preserve"> already</w:t>
+      </w:r>
+      <w:r>
+        <w:rPr>
+          <w:lang w:val="en-US"/>
+        </w:rPr>
+        <w:t xml:space="preserve"> installed some extensions to my Visual Studi</w:t>
+      </w:r>
+      <w:r>
+        <w:rPr>
+          <w:lang w:val="en-US"/>
+        </w:rPr>
+        <w:t>o. F</w:t>
+      </w:r>
+      <w:r>
+        <w:rPr>
+          <w:lang w:val="en-US"/>
+        </w:rPr>
+        <w:t xml:space="preserve">rom the link provided in the </w:t>
+      </w:r>
+      <w:r>
+        <w:rPr>
+          <w:lang w:val="en-US"/>
+        </w:rPr>
+        <w:t xml:space="preserve">course </w:t>
+      </w:r>
+      <w:r>
+        <w:rPr>
+          <w:lang w:val="en-US"/>
+        </w:rPr>
+        <w:t xml:space="preserve">material I realized it would be useful to </w:t>
+      </w:r>
+      <w:r>
+        <w:rPr>
+          <w:lang w:val="en-US"/>
+        </w:rPr>
+        <w:t>get to know more with the extensions</w:t>
+      </w:r>
+      <w:r>
+        <w:rPr>
+          <w:lang w:val="en-US"/>
+        </w:rPr>
+        <w:t xml:space="preserve"> as t</w:t>
+      </w:r>
+      <w:r>
+        <w:rPr>
+          <w:lang w:val="en-US"/>
+        </w:rPr>
+        <w:t>here seems to be many extensions that make the developers work easier and faster.</w:t>
+      </w:r>
+    </w:p>
+    <w:p>
+      <w:pPr>
+        <w:pStyle w:val="Leipteksti"/>
+        <w:rPr>
+          <w:lang w:val="en-US"/>
+        </w:rPr>
+      </w:pPr>
+    </w:p>
+    <w:p>
+      <w:pPr>
+        <w:pStyle w:val="Leipteksti"/>
+        <w:rPr>
+          <w:lang w:val="en-US"/>
+        </w:rPr>
+      </w:pPr>
+      <w:r>
+        <w:rPr>
+          <w:lang w:val="en-US"/>
+        </w:rPr>
+        <w:t xml:space="preserve">I had </w:t>
+      </w:r>
+      <w:r>
+        <w:rPr>
+          <w:lang w:val="en-US"/>
+        </w:rPr>
+        <w:t>to do some revision in basic functions</w:t>
+      </w:r>
+      <w:r>
+        <w:rPr>
+          <w:lang w:val="en-US"/>
+        </w:rPr>
+        <w:t xml:space="preserve"> in</w:t>
+      </w:r>
+      <w:r>
+        <w:rPr>
+          <w:lang w:val="en-US"/>
+        </w:rPr>
+        <w:t xml:space="preserve"> using Git. I had some problems with making a first commit an</w:t>
+      </w:r>
+      <w:r>
+        <w:rPr>
+          <w:lang w:val="en-US"/>
+        </w:rPr>
+        <w:t>d</w:t>
+      </w:r>
+      <w:r>
+        <w:rPr>
+          <w:lang w:val="en-US"/>
+        </w:rPr>
+        <w:t xml:space="preserve"> pushing it to Github. One of the problems seemed to be that my branch was named </w:t>
+      </w:r>
+      <w:r>
+        <w:rPr>
+          <w:lang w:val="en-US"/>
+        </w:rPr>
+        <w:t xml:space="preserve">“master” locally but “main” in Github.  I learned that “main” is </w:t>
+      </w:r>
+      <w:r>
+        <w:rPr>
+          <w:lang w:val="en-US"/>
+        </w:rPr>
+        <w:t xml:space="preserve">nowadays the </w:t>
+      </w:r>
+      <w:r>
+        <w:rPr>
+          <w:lang w:val="en-US"/>
+        </w:rPr>
+        <w:t xml:space="preserve">recommended branch name so I changed the local repository to main. I somehow </w:t>
+      </w:r>
+      <w:r>
+        <w:rPr>
+          <w:lang w:val="en-US"/>
+        </w:rPr>
+        <w:t>struggled</w:t>
+      </w:r>
+      <w:r>
+        <w:rPr>
+          <w:lang w:val="en-US"/>
+        </w:rPr>
+        <w:t xml:space="preserve"> also otherwise in pushing but finally with the step by step advises from </w:t>
+      </w:r>
+      <w:r>
+        <w:rPr>
+          <w:lang w:val="en-US"/>
+        </w:rPr>
+        <w:t xml:space="preserve">the documents in </w:t>
+      </w:r>
+      <w:r>
+        <w:rPr>
+          <w:lang w:val="en-US"/>
+        </w:rPr>
+        <w:t>github</w:t>
+      </w:r>
+      <w:r>
+        <w:rPr>
+          <w:lang w:val="en-US"/>
+        </w:rPr>
+        <w:t xml:space="preserve"> site</w:t>
+      </w:r>
+      <w:r>
+        <w:rPr>
+          <w:lang w:val="en-US"/>
+        </w:rPr>
+        <w:t xml:space="preserve"> it finally succeeded.</w:t>
+      </w:r>
+    </w:p>
+    <w:p>
+      <w:pPr>
+        <w:pStyle w:val="Leipteksti"/>
+        <w:rPr>
+          <w:lang w:val="en-US"/>
+        </w:rPr>
+      </w:pPr>
+    </w:p>
+    <w:p>
+      <w:pPr>
+        <w:pStyle w:val="Leipteksti"/>
+        <w:rPr>
+          <w:lang w:val="en-US"/>
+        </w:rPr>
+      </w:pPr>
+      <w:r>
+        <w:rPr>
+          <w:lang w:val="en-US"/>
+        </w:rPr>
+        <w:t>Before starting to learn more about Node, I studied little bit (as recommended in the beginning of the tutorial video) about the http response status codes and headers, MVC ( Model-View-Controller) design pattern and REST API’s.</w:t>
+      </w:r>
+    </w:p>
+    <w:p>
+      <w:pPr>
+        <w:pStyle w:val="Leipteksti"/>
+        <w:rPr>
+          <w:lang w:val="en-US"/>
+        </w:rPr>
+      </w:pPr>
+    </w:p>
+    <w:p>
+      <w:pPr>
+        <w:pStyle w:val="Leipteksti"/>
+        <w:rPr>
+          <w:lang w:val="en-US"/>
+        </w:rPr>
+      </w:pPr>
+      <w:r>
+        <w:rPr>
+          <w:lang w:val="en-US"/>
+        </w:rPr>
+        <w:t>20.6.2022</w:t>
+      </w:r>
+    </w:p>
+    <w:p>
+      <w:pPr>
+        <w:pStyle w:val="Leipteksti"/>
+        <w:rPr>
+          <w:lang w:val="en-US"/>
+        </w:rPr>
+      </w:pPr>
+    </w:p>
+    <w:p>
+      <w:pPr>
+        <w:pStyle w:val="Leipteksti"/>
+        <w:rPr>
+          <w:lang w:val="en-US"/>
+        </w:rPr>
+      </w:pPr>
+      <w:r>
+        <w:rPr>
+          <w:lang w:val="en-US"/>
+        </w:rPr>
+        <w:t xml:space="preserve">I </w:t>
+      </w:r>
+      <w:r>
+        <w:rPr>
+          <w:lang w:val="en-US"/>
+        </w:rPr>
+        <w:t xml:space="preserve">started to </w:t>
+      </w:r>
+      <w:r>
+        <w:rPr>
+          <w:lang w:val="en-US"/>
+        </w:rPr>
+        <w:t>lear</w:t>
+      </w:r>
+      <w:r>
+        <w:rPr>
+          <w:lang w:val="en-US"/>
+        </w:rPr>
+        <w:t>n</w:t>
+      </w:r>
+      <w:r>
+        <w:rPr>
+          <w:lang w:val="en-US"/>
+        </w:rPr>
+        <w:t xml:space="preserve"> about what Node is</w:t>
+      </w:r>
+      <w:r>
+        <w:rPr>
+          <w:lang w:val="en-US"/>
+        </w:rPr>
+        <w:t xml:space="preserve"> through the node.js -youtube courses / tutorials.  I learned that </w:t>
+      </w:r>
+      <w:r>
+        <w:rPr>
+          <w:lang w:val="en-US"/>
+        </w:rPr>
+        <w:t>Nod</w:t>
+      </w:r>
+      <w:r>
+        <w:rPr>
+          <w:lang w:val="en-US"/>
+        </w:rPr>
+        <w:t xml:space="preserve">e is an </w:t>
+      </w:r>
+      <w:r>
+        <w:rPr>
+          <w:lang w:val="en-US"/>
+        </w:rPr>
+        <w:t>J</w:t>
+      </w:r>
+      <w:r>
+        <w:rPr>
+          <w:lang w:val="en-US"/>
+        </w:rPr>
+        <w:t xml:space="preserve">avascript runtime. </w:t>
+      </w:r>
+      <w:r>
+        <w:rPr>
+          <w:lang w:val="en-US"/>
+        </w:rPr>
+        <w:t xml:space="preserve">Through node, we </w:t>
+      </w:r>
+      <w:r>
+        <w:rPr>
+          <w:lang w:val="en-US"/>
+        </w:rPr>
+        <w:t>can use J</w:t>
+      </w:r>
+      <w:r>
+        <w:rPr>
+          <w:lang w:val="en-US"/>
+        </w:rPr>
+        <w:t>avascript</w:t>
+      </w:r>
+      <w:r>
+        <w:rPr>
+          <w:lang w:val="en-US"/>
+        </w:rPr>
+        <w:t xml:space="preserve"> as a </w:t>
+      </w:r>
+      <w:r>
+        <w:rPr>
+          <w:lang w:val="en-US"/>
+        </w:rPr>
+        <w:lastRenderedPageBreak/>
+        <w:t>serverside languag</w:t>
+      </w:r>
+      <w:r>
+        <w:rPr>
+          <w:lang w:val="en-US"/>
+        </w:rPr>
+        <w:t>e</w:t>
+      </w:r>
       <w:r>
         <w:rPr>
           <w:lang w:val="en-US"/>
@@ -573,502 +842,13 @@
         <w:rPr>
           <w:lang w:val="en-US"/>
         </w:rPr>
-        <w:t xml:space="preserve"> </w:t>
-      </w:r>
-      <w:r>
-        <w:rPr>
-          <w:lang w:val="en-US"/>
-        </w:rPr>
-        <w:t xml:space="preserve">For my code editor for this </w:t>
-      </w:r>
-      <w:proofErr w:type="gramStart"/>
-      <w:r>
-        <w:rPr>
-          <w:lang w:val="en-US"/>
-        </w:rPr>
-        <w:t>course</w:t>
-      </w:r>
-      <w:proofErr w:type="gramEnd"/>
-      <w:r>
-        <w:rPr>
-          <w:lang w:val="en-US"/>
-        </w:rPr>
-        <w:t xml:space="preserve"> I have chosen VS Code as I have already used it so it’s easy to get started with that. I </w:t>
-      </w:r>
-      <w:r>
-        <w:rPr>
-          <w:lang w:val="en-US"/>
-        </w:rPr>
-        <w:t>had previously</w:t>
-      </w:r>
-      <w:r>
-        <w:rPr>
-          <w:lang w:val="en-US"/>
-        </w:rPr>
-        <w:t xml:space="preserve"> already</w:t>
-      </w:r>
-      <w:r>
-        <w:rPr>
-          <w:lang w:val="en-US"/>
-        </w:rPr>
-        <w:t xml:space="preserve"> installed some extensions to my Visual Studi</w:t>
-      </w:r>
-      <w:r>
-        <w:rPr>
-          <w:lang w:val="en-US"/>
-        </w:rPr>
-        <w:t>o. F</w:t>
-      </w:r>
-      <w:r>
-        <w:rPr>
-          <w:lang w:val="en-US"/>
-        </w:rPr>
-        <w:t xml:space="preserve">rom the link provided in the </w:t>
-      </w:r>
-      <w:r>
-        <w:rPr>
-          <w:lang w:val="en-US"/>
-        </w:rPr>
-        <w:t xml:space="preserve">course </w:t>
-      </w:r>
-      <w:r>
-        <w:rPr>
-          <w:lang w:val="en-US"/>
-        </w:rPr>
-        <w:t xml:space="preserve">material I realized it would be useful to </w:t>
-      </w:r>
-      <w:r>
-        <w:rPr>
-          <w:lang w:val="en-US"/>
-        </w:rPr>
-        <w:t>get to know more with the extensions</w:t>
-      </w:r>
-      <w:r>
-        <w:rPr>
-          <w:lang w:val="en-US"/>
-        </w:rPr>
-        <w:t xml:space="preserve"> as t</w:t>
-      </w:r>
-      <w:r>
-        <w:rPr>
-          <w:lang w:val="en-US"/>
-        </w:rPr>
-        <w:t>here seems to be many extensions that make the developers work easier and faster.</w:t>
-      </w:r>
-    </w:p>
-    <w:p>
-      <w:pPr>
-        <w:pStyle w:val="Leipteksti"/>
-        <w:rPr>
-          <w:lang w:val="en-US"/>
-        </w:rPr>
-      </w:pPr>
-    </w:p>
-    <w:p>
-      <w:pPr>
-        <w:pStyle w:val="Leipteksti"/>
-        <w:rPr>
-          <w:lang w:val="en-US"/>
-        </w:rPr>
-      </w:pPr>
-      <w:r>
-        <w:rPr>
-          <w:lang w:val="en-US"/>
-        </w:rPr>
-        <w:t xml:space="preserve">I had </w:t>
-      </w:r>
-      <w:r>
-        <w:rPr>
-          <w:lang w:val="en-US"/>
-        </w:rPr>
-        <w:t>to do some revision in basic functions</w:t>
-      </w:r>
-      <w:r>
-        <w:rPr>
-          <w:lang w:val="en-US"/>
-        </w:rPr>
-        <w:t xml:space="preserve"> in</w:t>
-      </w:r>
-      <w:r>
-        <w:rPr>
-          <w:lang w:val="en-US"/>
-        </w:rPr>
-        <w:t xml:space="preserve"> using Git. I had some problems with making a first commit an</w:t>
-      </w:r>
-      <w:r>
-        <w:rPr>
-          <w:lang w:val="en-US"/>
-        </w:rPr>
-        <w:t>d</w:t>
-      </w:r>
-      <w:r>
-        <w:rPr>
-          <w:lang w:val="en-US"/>
-        </w:rPr>
-        <w:t xml:space="preserve"> pushing it to </w:t>
-      </w:r>
-      <w:proofErr w:type="spellStart"/>
-      <w:r>
-        <w:rPr>
-          <w:lang w:val="en-US"/>
-        </w:rPr>
-        <w:t>Github</w:t>
-      </w:r>
-      <w:proofErr w:type="spellEnd"/>
-      <w:r>
-        <w:rPr>
-          <w:lang w:val="en-US"/>
-        </w:rPr>
-        <w:t xml:space="preserve">. One of the problems seemed to be that my branch was named </w:t>
-      </w:r>
-      <w:r>
-        <w:rPr>
-          <w:lang w:val="en-US"/>
-        </w:rPr>
-        <w:t xml:space="preserve">“master” locally but “main” in </w:t>
-      </w:r>
-      <w:proofErr w:type="spellStart"/>
-      <w:r>
-        <w:rPr>
-          <w:lang w:val="en-US"/>
-        </w:rPr>
-        <w:t>Github</w:t>
-      </w:r>
-      <w:proofErr w:type="spellEnd"/>
-      <w:r>
-        <w:rPr>
-          <w:lang w:val="en-US"/>
-        </w:rPr>
-        <w:t xml:space="preserve">.  I learned that “main” is </w:t>
-      </w:r>
-      <w:r>
-        <w:rPr>
-          <w:lang w:val="en-US"/>
-        </w:rPr>
-        <w:t xml:space="preserve">nowadays the </w:t>
-      </w:r>
-      <w:r>
-        <w:rPr>
-          <w:lang w:val="en-US"/>
-        </w:rPr>
-        <w:t xml:space="preserve">recommended branch </w:t>
-      </w:r>
-      <w:proofErr w:type="gramStart"/>
-      <w:r>
-        <w:rPr>
-          <w:lang w:val="en-US"/>
-        </w:rPr>
-        <w:t>name</w:t>
-      </w:r>
-      <w:proofErr w:type="gramEnd"/>
-      <w:r>
-        <w:rPr>
-          <w:lang w:val="en-US"/>
-        </w:rPr>
-        <w:t xml:space="preserve"> so I changed the local repository to main. I somehow </w:t>
-      </w:r>
-      <w:r>
-        <w:rPr>
-          <w:lang w:val="en-US"/>
-        </w:rPr>
-        <w:t>struggled</w:t>
-      </w:r>
-      <w:r>
-        <w:rPr>
-          <w:lang w:val="en-US"/>
-        </w:rPr>
-        <w:t xml:space="preserve"> also otherwise in pushing but finally with the step by step advises from </w:t>
-      </w:r>
-      <w:r>
-        <w:rPr>
-          <w:lang w:val="en-US"/>
-        </w:rPr>
-        <w:t xml:space="preserve">the documents in </w:t>
-      </w:r>
-      <w:proofErr w:type="spellStart"/>
-      <w:r>
-        <w:rPr>
-          <w:lang w:val="en-US"/>
-        </w:rPr>
-        <w:t>github</w:t>
-      </w:r>
-      <w:proofErr w:type="spellEnd"/>
-      <w:r>
-        <w:rPr>
-          <w:lang w:val="en-US"/>
-        </w:rPr>
-        <w:t xml:space="preserve"> site</w:t>
-      </w:r>
-      <w:r>
-        <w:rPr>
-          <w:lang w:val="en-US"/>
-        </w:rPr>
-        <w:t xml:space="preserve"> it finally succeeded.</w:t>
-      </w:r>
-    </w:p>
-    <w:p>
-      <w:pPr>
-        <w:pStyle w:val="Leipteksti"/>
-        <w:rPr>
-          <w:lang w:val="en-US"/>
-        </w:rPr>
-      </w:pPr>
-    </w:p>
-    <w:p>
-      <w:pPr>
-        <w:pStyle w:val="Leipteksti"/>
-        <w:rPr>
-          <w:lang w:val="en-US"/>
-        </w:rPr>
-      </w:pPr>
-      <w:r>
-        <w:rPr>
-          <w:lang w:val="en-US"/>
-        </w:rPr>
-        <w:t xml:space="preserve">Before starting </w:t>
-      </w:r>
-      <w:r>
-        <w:rPr>
-          <w:lang w:val="en-US"/>
-        </w:rPr>
-        <w:t xml:space="preserve">to learn more about Node, </w:t>
-      </w:r>
-      <w:r>
-        <w:rPr>
-          <w:lang w:val="en-US"/>
-        </w:rPr>
-        <w:t xml:space="preserve">I </w:t>
-      </w:r>
-      <w:r>
-        <w:rPr>
-          <w:lang w:val="en-US"/>
-        </w:rPr>
-        <w:t xml:space="preserve">studied little bit (as recommended in the beginning of the tutorial video) </w:t>
-      </w:r>
-      <w:r>
-        <w:rPr>
-          <w:lang w:val="en-US"/>
-        </w:rPr>
-        <w:t xml:space="preserve">about the http response status codes and headers, MVC </w:t>
-      </w:r>
-      <w:proofErr w:type="gramStart"/>
-      <w:r>
-        <w:rPr>
-          <w:lang w:val="en-US"/>
-        </w:rPr>
-        <w:t>( Model</w:t>
-      </w:r>
-      <w:proofErr w:type="gramEnd"/>
-      <w:r>
-        <w:rPr>
-          <w:lang w:val="en-US"/>
-        </w:rPr>
-        <w:t>-View-Controller) design pattern and REST API’s.</w:t>
-      </w:r>
-    </w:p>
-    <w:p>
-      <w:pPr>
-        <w:pStyle w:val="Leipteksti"/>
-        <w:rPr>
-          <w:lang w:val="en-US"/>
-        </w:rPr>
-      </w:pPr>
-    </w:p>
-    <w:p>
-      <w:pPr>
-        <w:pStyle w:val="Leipteksti"/>
-        <w:rPr>
-          <w:lang w:val="en-US"/>
-        </w:rPr>
-      </w:pPr>
-      <w:r>
-        <w:rPr>
-          <w:lang w:val="en-US"/>
-        </w:rPr>
-        <w:t>20.6.2022</w:t>
-      </w:r>
-    </w:p>
-    <w:p>
-      <w:pPr>
-        <w:pStyle w:val="Leipteksti"/>
-        <w:rPr>
-          <w:lang w:val="en-US"/>
-        </w:rPr>
-      </w:pPr>
-    </w:p>
-    <w:p>
-      <w:pPr>
-        <w:pStyle w:val="Leipteksti"/>
-        <w:rPr>
-          <w:lang w:val="en-US"/>
-        </w:rPr>
-      </w:pPr>
-      <w:r>
-        <w:rPr>
-          <w:lang w:val="en-US"/>
-        </w:rPr>
-        <w:t xml:space="preserve">I </w:t>
-      </w:r>
-      <w:r>
-        <w:rPr>
-          <w:lang w:val="en-US"/>
-        </w:rPr>
-        <w:t xml:space="preserve">started to </w:t>
-      </w:r>
-      <w:r>
-        <w:rPr>
-          <w:lang w:val="en-US"/>
-        </w:rPr>
-        <w:t>lear</w:t>
-      </w:r>
-      <w:r>
-        <w:rPr>
-          <w:lang w:val="en-US"/>
-        </w:rPr>
-        <w:t>n</w:t>
-      </w:r>
-      <w:r>
-        <w:rPr>
-          <w:lang w:val="en-US"/>
-        </w:rPr>
-        <w:t xml:space="preserve"> about what Node is</w:t>
-      </w:r>
-      <w:r>
-        <w:rPr>
-          <w:lang w:val="en-US"/>
-        </w:rPr>
-        <w:t xml:space="preserve"> through the node.js -</w:t>
-      </w:r>
-      <w:proofErr w:type="spellStart"/>
-      <w:r>
-        <w:rPr>
-          <w:lang w:val="en-US"/>
-        </w:rPr>
-        <w:t>youtube</w:t>
-      </w:r>
-      <w:proofErr w:type="spellEnd"/>
-      <w:r>
-        <w:rPr>
-          <w:lang w:val="en-US"/>
-        </w:rPr>
-        <w:t xml:space="preserve"> courses / tutorials.  I learned that </w:t>
-      </w:r>
-      <w:r>
-        <w:rPr>
-          <w:lang w:val="en-US"/>
-        </w:rPr>
-        <w:t>Nod</w:t>
-      </w:r>
-      <w:r>
-        <w:rPr>
-          <w:lang w:val="en-US"/>
-        </w:rPr>
-        <w:t xml:space="preserve">e is an </w:t>
-      </w:r>
-      <w:proofErr w:type="spellStart"/>
-      <w:r>
-        <w:rPr>
-          <w:lang w:val="en-US"/>
-        </w:rPr>
-        <w:t>J</w:t>
-      </w:r>
-      <w:r>
-        <w:rPr>
-          <w:lang w:val="en-US"/>
-        </w:rPr>
-        <w:t>avascript</w:t>
-      </w:r>
-      <w:proofErr w:type="spellEnd"/>
-      <w:r>
-        <w:rPr>
-          <w:lang w:val="en-US"/>
-        </w:rPr>
-        <w:t xml:space="preserve"> runtime. </w:t>
-      </w:r>
-      <w:r>
-        <w:rPr>
-          <w:lang w:val="en-US"/>
-        </w:rPr>
-        <w:t xml:space="preserve">Through node, we </w:t>
-      </w:r>
-      <w:r>
-        <w:rPr>
-          <w:lang w:val="en-US"/>
-        </w:rPr>
-        <w:t xml:space="preserve">can use </w:t>
-      </w:r>
-      <w:proofErr w:type="spellStart"/>
-      <w:r>
-        <w:rPr>
-          <w:lang w:val="en-US"/>
-        </w:rPr>
-        <w:t>J</w:t>
-      </w:r>
-      <w:r>
-        <w:rPr>
-          <w:lang w:val="en-US"/>
-        </w:rPr>
-        <w:t>avascript</w:t>
-      </w:r>
-      <w:proofErr w:type="spellEnd"/>
-      <w:r>
-        <w:rPr>
-          <w:lang w:val="en-US"/>
-        </w:rPr>
-        <w:t xml:space="preserve"> as a </w:t>
-      </w:r>
-      <w:proofErr w:type="spellStart"/>
-      <w:r>
-        <w:rPr>
-          <w:lang w:val="en-US"/>
-        </w:rPr>
-        <w:lastRenderedPageBreak/>
-        <w:t>serverside</w:t>
-      </w:r>
-      <w:proofErr w:type="spellEnd"/>
-      <w:r>
-        <w:rPr>
-          <w:lang w:val="en-US"/>
-        </w:rPr>
-        <w:t xml:space="preserve"> languag</w:t>
-      </w:r>
-      <w:r>
-        <w:rPr>
-          <w:lang w:val="en-US"/>
-        </w:rPr>
-        <w:t>e</w:t>
-      </w:r>
-      <w:r>
-        <w:rPr>
-          <w:lang w:val="en-US"/>
-        </w:rPr>
-        <w:t>.</w:t>
-      </w:r>
-      <w:r>
-        <w:rPr>
-          <w:lang w:val="en-US"/>
-        </w:rPr>
-        <w:t xml:space="preserve"> Node is fast and </w:t>
-      </w:r>
-      <w:proofErr w:type="gramStart"/>
-      <w:r>
-        <w:rPr>
-          <w:lang w:val="en-US"/>
-        </w:rPr>
-        <w:t>efficien</w:t>
-      </w:r>
-      <w:r>
-        <w:rPr>
-          <w:lang w:val="en-US"/>
-        </w:rPr>
-        <w:t>t</w:t>
-      </w:r>
-      <w:proofErr w:type="gramEnd"/>
-      <w:r>
-        <w:rPr>
-          <w:lang w:val="en-US"/>
-        </w:rPr>
-        <w:t xml:space="preserve"> and it can be used almost with</w:t>
+        <w:t xml:space="preserve"> Node is fast and efficien</w:t>
+      </w:r>
+      <w:r>
+        <w:rPr>
+          <w:lang w:val="en-US"/>
+        </w:rPr>
+        <w:t>t and it can be used almost with</w:t>
       </w:r>
       <w:r>
         <w:rPr>
@@ -1156,47 +936,7 @@
         <w:rPr>
           <w:lang w:val="en-US"/>
         </w:rPr>
-        <w:t>NPM (</w:t>
-      </w:r>
-      <w:r>
-        <w:rPr>
-          <w:lang w:val="en-US"/>
-        </w:rPr>
-        <w:t>node package manager</w:t>
-      </w:r>
-      <w:r>
-        <w:rPr>
-          <w:lang w:val="en-US"/>
-        </w:rPr>
-        <w:t xml:space="preserve">) is essential tool for running Node.js. It provides countless </w:t>
-      </w:r>
-      <w:proofErr w:type="gramStart"/>
-      <w:r>
-        <w:rPr>
-          <w:lang w:val="en-US"/>
-        </w:rPr>
-        <w:t>open source</w:t>
-      </w:r>
-      <w:proofErr w:type="gramEnd"/>
-      <w:r>
-        <w:rPr>
-          <w:lang w:val="en-US"/>
-        </w:rPr>
-        <w:t xml:space="preserve"> packages, which can be installed and interacted in node.js project through </w:t>
-      </w:r>
-      <w:proofErr w:type="spellStart"/>
-      <w:r>
-        <w:rPr>
-          <w:lang w:val="en-US"/>
-        </w:rPr>
-        <w:t>npm</w:t>
-      </w:r>
-      <w:proofErr w:type="spellEnd"/>
-      <w:r>
-        <w:rPr>
-          <w:lang w:val="en-US"/>
-        </w:rPr>
-        <w:t xml:space="preserve"> cli.</w:t>
+        <w:t>NPM (node package manager) is essential tool for running Node.js. It provides countless open source packages, which can be installed and interacted in node.js project through npm cli.</w:t>
       </w:r>
     </w:p>
     <w:p>
@@ -1214,39 +954,7 @@
         <w:rPr>
           <w:lang w:val="en-US"/>
         </w:rPr>
-        <w:t>Node module types</w:t>
-      </w:r>
-      <w:r>
-        <w:rPr>
-          <w:lang w:val="en-US"/>
-        </w:rPr>
-        <w:t xml:space="preserve"> </w:t>
-      </w:r>
-      <w:proofErr w:type="gramStart"/>
-      <w:r>
-        <w:rPr>
-          <w:lang w:val="en-US"/>
-        </w:rPr>
-        <w:t>are:</w:t>
-      </w:r>
-      <w:proofErr w:type="gramEnd"/>
-      <w:r>
-        <w:rPr>
-          <w:lang w:val="en-US"/>
-        </w:rPr>
-        <w:t xml:space="preserve"> core modules, local modules</w:t>
-      </w:r>
-      <w:r>
-        <w:rPr>
-          <w:lang w:val="en-US"/>
-        </w:rPr>
-        <w:t xml:space="preserve"> and </w:t>
-      </w:r>
-      <w:r>
-        <w:rPr>
-          <w:lang w:val="en-US"/>
-        </w:rPr>
-        <w:t>third party modules.</w:t>
+        <w:t>Node module types are: core modules, local modules and third party modules.</w:t>
       </w:r>
     </w:p>
     <w:p>
@@ -1264,61 +972,7 @@
         <w:rPr>
           <w:lang w:val="en-US"/>
         </w:rPr>
-        <w:t>Node core modules</w:t>
-      </w:r>
-      <w:r>
-        <w:rPr>
-          <w:lang w:val="en-US"/>
-        </w:rPr>
-        <w:t xml:space="preserve"> are for example</w:t>
-      </w:r>
-      <w:r>
-        <w:rPr>
-          <w:lang w:val="en-US"/>
-        </w:rPr>
-        <w:t xml:space="preserve">: http, </w:t>
-      </w:r>
-      <w:proofErr w:type="spellStart"/>
-      <w:r>
-        <w:rPr>
-          <w:lang w:val="en-US"/>
-        </w:rPr>
-        <w:t>url</w:t>
-      </w:r>
-      <w:proofErr w:type="spellEnd"/>
-      <w:r>
-        <w:rPr>
-          <w:lang w:val="en-US"/>
-        </w:rPr>
-        <w:t xml:space="preserve">, </w:t>
-      </w:r>
-      <w:proofErr w:type="spellStart"/>
-      <w:r>
-        <w:rPr>
-          <w:lang w:val="en-US"/>
-        </w:rPr>
-        <w:t>os</w:t>
-      </w:r>
-      <w:proofErr w:type="spellEnd"/>
-      <w:r>
-        <w:rPr>
-          <w:lang w:val="en-US"/>
-        </w:rPr>
-        <w:t xml:space="preserve">, </w:t>
-      </w:r>
-      <w:proofErr w:type="spellStart"/>
-      <w:r>
-        <w:rPr>
-          <w:lang w:val="en-US"/>
-        </w:rPr>
-        <w:t>querystring</w:t>
-      </w:r>
-      <w:proofErr w:type="spellEnd"/>
-      <w:r>
-        <w:rPr>
-          <w:lang w:val="en-US"/>
-        </w:rPr>
-        <w:t>, path, fs, util, event</w:t>
+        <w:t>Node core modules are for example: http, url, os, querystring, path, fs, util, event</w:t>
       </w:r>
     </w:p>
     <w:p>
@@ -1332,14 +986,12 @@
           <w:lang w:val="en-US"/>
         </w:rPr>
       </w:pPr>
-      <w:proofErr w:type="spellStart"/>
       <w:r>
         <w:rPr>
           <w:lang w:val="en-US"/>
         </w:rPr>
         <w:t>nodemon</w:t>
       </w:r>
-      <w:proofErr w:type="spellEnd"/>
       <w:r>
         <w:rPr>
           <w:lang w:val="en-US"/>
@@ -1362,7 +1014,19 @@
         <w:rPr>
           <w:lang w:val="en-US"/>
         </w:rPr>
-        <w:t xml:space="preserve">starting a simple HTTP server is quite easy </w:t>
+        <w:t xml:space="preserve">a simple HTTP server </w:t>
+      </w:r>
+      <w:r>
+        <w:rPr>
+          <w:lang w:val="en-US"/>
+        </w:rPr>
+        <w:t>can be started</w:t>
+      </w:r>
+      <w:r>
+        <w:rPr>
+          <w:lang w:val="en-US"/>
+        </w:rPr>
+        <w:t xml:space="preserve"> </w:t>
       </w:r>
       <w:r>
         <w:rPr>
@@ -1414,36 +1078,14 @@
         <w:rPr>
           <w:lang w:val="en-US"/>
         </w:rPr>
-        <w:t xml:space="preserve">First the syntax of Node.js seemed little difficult for me, especially as I haven’t much used </w:t>
-      </w:r>
-      <w:proofErr w:type="spellStart"/>
-      <w:r>
-        <w:rPr>
-          <w:lang w:val="en-US"/>
-        </w:rPr>
-        <w:t>serverside</w:t>
-      </w:r>
-      <w:proofErr w:type="spellEnd"/>
-      <w:r>
-        <w:rPr>
-          <w:lang w:val="en-US"/>
-        </w:rPr>
-        <w:t xml:space="preserve"> languages. There seems to be anyway good documentations available</w:t>
-      </w:r>
-      <w:r>
-        <w:rPr>
-          <w:lang w:val="en-US"/>
-        </w:rPr>
-        <w:t xml:space="preserve"> and after a while it felt </w:t>
-      </w:r>
-      <w:proofErr w:type="gramStart"/>
-      <w:r>
-        <w:rPr>
-          <w:lang w:val="en-US"/>
-        </w:rPr>
-        <w:t>more clear</w:t>
-      </w:r>
-      <w:proofErr w:type="gramEnd"/>
+        <w:t>First the syntax of Node.js seemed little difficult for me, especially as I haven’t much used serverside languages. There seems to be anyway good documentations available</w:t>
+      </w:r>
+      <w:r>
+        <w:rPr>
+          <w:lang w:val="en-US"/>
+        </w:rPr>
+        <w:t xml:space="preserve"> and after a while it felt more clear</w:t>
+      </w:r>
       <w:r>
         <w:rPr>
           <w:lang w:val="en-US"/>
@@ -1470,22 +1112,454 @@
         <w:rPr>
           <w:lang w:val="en-US"/>
         </w:rPr>
-        <w:t xml:space="preserve">I did not have any bigger problems in accomplishing the exercises in the tutorials. </w:t>
-      </w:r>
-      <w:proofErr w:type="gramStart"/>
-      <w:r>
-        <w:rPr>
-          <w:lang w:val="en-US"/>
-        </w:rPr>
-        <w:t>Of course</w:t>
-      </w:r>
-      <w:proofErr w:type="gramEnd"/>
-      <w:r>
-        <w:rPr>
-          <w:lang w:val="en-US"/>
-        </w:rPr>
-        <w:t xml:space="preserve"> there were many typo problems but they were easily solved.</w:t>
-      </w:r>
+        <w:t>I did not have any bigger problems in accomplishing the exercises in the tutorials. Of course there were many typo problems but they were easily solved.</w:t>
+      </w:r>
+    </w:p>
+    <w:p>
+      <w:pPr>
+        <w:pStyle w:val="Leipteksti"/>
+        <w:rPr>
+          <w:lang w:val="en-US"/>
+        </w:rPr>
+      </w:pPr>
+    </w:p>
+    <w:p>
+      <w:pPr>
+        <w:pStyle w:val="Leipteksti"/>
+        <w:rPr>
+          <w:lang w:val="en-US"/>
+        </w:rPr>
+      </w:pPr>
+      <w:r>
+        <w:rPr>
+          <w:lang w:val="en-US"/>
+        </w:rPr>
+        <w:t>28.6.2022</w:t>
+      </w:r>
+    </w:p>
+    <w:p>
+      <w:pPr>
+        <w:pStyle w:val="Leipteksti"/>
+        <w:rPr>
+          <w:lang w:val="en-US"/>
+        </w:rPr>
+      </w:pPr>
+      <w:r>
+        <w:rPr>
+          <w:lang w:val="en-US"/>
+        </w:rPr>
+        <w:t xml:space="preserve">I had problems in pushing to Git remote repository. I did not manage to push all of the contents of my git folder </w:t>
+      </w:r>
+      <w:r>
+        <w:rPr>
+          <w:lang w:val="en-US"/>
+        </w:rPr>
+        <w:t xml:space="preserve">to remote repository, a subfolder could not be opened and the contents were not accessible in remote repository. </w:t>
+      </w:r>
+      <w:r>
+        <w:rPr>
+          <w:lang w:val="en-US"/>
+        </w:rPr>
+        <w:t xml:space="preserve">I searched help from stackoverflow and other internet sources and tried many </w:t>
+      </w:r>
+      <w:r>
+        <w:rPr>
+          <w:lang w:val="en-US"/>
+        </w:rPr>
+        <w:t>things.</w:t>
+      </w:r>
+      <w:r>
+        <w:rPr>
+          <w:lang w:val="en-US"/>
+        </w:rPr>
+        <w:t xml:space="preserve"> </w:t>
+      </w:r>
+      <w:r>
+        <w:rPr>
+          <w:lang w:val="en-US"/>
+        </w:rPr>
+        <w:t>A</w:t>
+      </w:r>
+      <w:r>
+        <w:rPr>
+          <w:lang w:val="en-US"/>
+        </w:rPr>
+        <w:t>pparently the problem was that I had a .git folder higher up in the folder hierarchy. After removing that folder</w:t>
+      </w:r>
+      <w:r>
+        <w:rPr>
+          <w:lang w:val="en-US"/>
+        </w:rPr>
+        <w:t xml:space="preserve"> I could finally successfully push all of the contents to github.</w:t>
+      </w:r>
+    </w:p>
+    <w:p>
+      <w:pPr>
+        <w:pStyle w:val="Leipteksti"/>
+        <w:rPr>
+          <w:lang w:val="en-US"/>
+        </w:rPr>
+      </w:pPr>
+    </w:p>
+    <w:p>
+      <w:pPr>
+        <w:pStyle w:val="Leipteksti"/>
+        <w:rPr>
+          <w:lang w:val="en-US"/>
+        </w:rPr>
+      </w:pPr>
+      <w:r>
+        <w:rPr>
+          <w:lang w:val="en-US"/>
+        </w:rPr>
+        <w:lastRenderedPageBreak/>
+        <w:t>29.6.2022</w:t>
+      </w:r>
+    </w:p>
+    <w:p>
+      <w:pPr>
+        <w:pStyle w:val="Leipteksti"/>
+        <w:rPr>
+          <w:lang w:val="en-US"/>
+        </w:rPr>
+      </w:pPr>
+      <w:r>
+        <w:rPr>
+          <w:lang w:val="en-US"/>
+        </w:rPr>
+        <w:t xml:space="preserve">I watched the MongoDB crash course videos. I was unfamiliar with MongoDB before this but it was quite easy to catch up with it through the videos.  I learned that </w:t>
+      </w:r>
+      <w:r>
+        <w:rPr>
+          <w:lang w:val="en-US"/>
+        </w:rPr>
+        <w:t>MongoDB  is a no-SQL database</w:t>
+      </w:r>
+      <w:r>
+        <w:rPr>
+          <w:lang w:val="en-US"/>
+        </w:rPr>
+        <w:t>. It has advantages compared to relational databases</w:t>
+      </w:r>
+      <w:r>
+        <w:rPr>
+          <w:lang w:val="en-US"/>
+        </w:rPr>
+        <w:t>,</w:t>
+      </w:r>
+      <w:r>
+        <w:rPr>
+          <w:lang w:val="en-US"/>
+        </w:rPr>
+        <w:t xml:space="preserve"> it is for example</w:t>
+      </w:r>
+      <w:r>
+        <w:rPr>
+          <w:lang w:val="en-US"/>
+        </w:rPr>
+        <w:t xml:space="preserve"> easy to scale</w:t>
+      </w:r>
+      <w:r>
+        <w:rPr>
+          <w:lang w:val="en-US"/>
+        </w:rPr>
+        <w:t xml:space="preserve"> and faster.  The d</w:t>
+      </w:r>
+      <w:r>
+        <w:rPr>
+          <w:lang w:val="en-US"/>
+        </w:rPr>
+        <w:t>ata is stored in</w:t>
+      </w:r>
+      <w:r>
+        <w:rPr>
+          <w:lang w:val="en-US"/>
+        </w:rPr>
+        <w:t xml:space="preserve"> </w:t>
+      </w:r>
+      <w:r>
+        <w:rPr>
+          <w:lang w:val="en-US"/>
+        </w:rPr>
+        <w:t>collection</w:t>
+      </w:r>
+      <w:r>
+        <w:rPr>
+          <w:lang w:val="en-US"/>
+        </w:rPr>
+        <w:t xml:space="preserve">s. </w:t>
+      </w:r>
+      <w:r>
+        <w:rPr>
+          <w:lang w:val="en-US"/>
+        </w:rPr>
+        <w:t xml:space="preserve"> </w:t>
+      </w:r>
+      <w:r>
+        <w:rPr>
+          <w:lang w:val="en-US"/>
+        </w:rPr>
+        <w:t>JSON -like syntax</w:t>
+      </w:r>
+      <w:r>
+        <w:rPr>
+          <w:lang w:val="en-US"/>
+        </w:rPr>
+        <w:t xml:space="preserve"> is used with MongoDB. </w:t>
+      </w:r>
+    </w:p>
+    <w:p>
+      <w:pPr>
+        <w:pStyle w:val="Leipteksti"/>
+        <w:rPr>
+          <w:lang w:val="en-US"/>
+        </w:rPr>
+      </w:pPr>
+    </w:p>
+    <w:p>
+      <w:pPr>
+        <w:pStyle w:val="Leipteksti"/>
+        <w:rPr>
+          <w:lang w:val="en-US"/>
+        </w:rPr>
+      </w:pPr>
+      <w:r>
+        <w:rPr>
+          <w:lang w:val="en-US"/>
+        </w:rPr>
+        <w:t>I followed the tutorial and successfully created, read, updated and deleted the data in my own Mongo database.</w:t>
+      </w:r>
+      <w:r>
+        <w:rPr>
+          <w:lang w:val="en-US"/>
+        </w:rPr>
+        <w:t xml:space="preserve">  </w:t>
+      </w:r>
+    </w:p>
+    <w:p>
+      <w:pPr>
+        <w:pStyle w:val="Leipteksti"/>
+        <w:rPr>
+          <w:lang w:val="en-US"/>
+        </w:rPr>
+      </w:pPr>
+    </w:p>
+    <w:p>
+      <w:pPr>
+        <w:pStyle w:val="Leipteksti"/>
+        <w:rPr>
+          <w:lang w:val="en-US"/>
+        </w:rPr>
+      </w:pPr>
+    </w:p>
+    <w:p>
+      <w:pPr>
+        <w:pStyle w:val="Leipteksti"/>
+        <w:rPr>
+          <w:lang w:val="en-US"/>
+        </w:rPr>
+      </w:pPr>
+      <w:r>
+        <w:rPr>
+          <w:lang w:val="en-US"/>
+        </w:rPr>
+        <w:t>Express:</w:t>
+      </w:r>
+    </w:p>
+    <w:p>
+      <w:pPr>
+        <w:pStyle w:val="Leipteksti"/>
+        <w:rPr>
+          <w:lang w:val="en-US"/>
+        </w:rPr>
+      </w:pPr>
+      <w:r>
+        <w:rPr>
+          <w:lang w:val="en-US"/>
+        </w:rPr>
+        <w:t>web</w:t>
+      </w:r>
+      <w:r>
+        <w:rPr>
+          <w:lang w:val="en-US"/>
+        </w:rPr>
+        <w:t xml:space="preserve"> </w:t>
+      </w:r>
+      <w:r>
+        <w:rPr>
+          <w:lang w:val="en-US"/>
+        </w:rPr>
+        <w:t>framework for node</w:t>
+      </w:r>
+      <w:r>
+        <w:rPr>
+          <w:lang w:val="en-US"/>
+        </w:rPr>
+        <w:t>.  server-side framework. fast, most popular</w:t>
+      </w:r>
+      <w:r>
+        <w:rPr>
+          <w:lang w:val="en-US"/>
+        </w:rPr>
+        <w:t xml:space="preserve"> node framework</w:t>
+      </w:r>
+      <w:r>
+        <w:rPr>
+          <w:lang w:val="en-US"/>
+        </w:rPr>
+        <w:t>.</w:t>
+      </w:r>
+    </w:p>
+    <w:p>
+      <w:pPr>
+        <w:pStyle w:val="Leipteksti"/>
+        <w:rPr>
+          <w:lang w:val="en-US"/>
+        </w:rPr>
+      </w:pPr>
+    </w:p>
+    <w:p>
+      <w:pPr>
+        <w:pStyle w:val="Leipteksti"/>
+        <w:rPr>
+          <w:lang w:val="en-US"/>
+        </w:rPr>
+      </w:pPr>
+      <w:r>
+        <w:rPr>
+          <w:lang w:val="en-US"/>
+        </w:rPr>
+        <w:t>created a static server</w:t>
+      </w:r>
+    </w:p>
+    <w:p>
+      <w:pPr>
+        <w:pStyle w:val="Leipteksti"/>
+        <w:rPr>
+          <w:lang w:val="en-US"/>
+        </w:rPr>
+      </w:pPr>
+    </w:p>
+    <w:p>
+      <w:pPr>
+        <w:pStyle w:val="Leipteksti"/>
+        <w:rPr>
+          <w:lang w:val="en-US"/>
+        </w:rPr>
+      </w:pPr>
+      <w:r>
+        <w:rPr>
+          <w:lang w:val="en-US"/>
+        </w:rPr>
+        <w:t>with pure node.js we had to handle the content type, loading html files and css.files etc</w:t>
+      </w:r>
+    </w:p>
+    <w:p>
+      <w:pPr>
+        <w:pStyle w:val="Leipteksti"/>
+        <w:rPr>
+          <w:lang w:val="en-US"/>
+        </w:rPr>
+      </w:pPr>
+    </w:p>
+    <w:p>
+      <w:pPr>
+        <w:pStyle w:val="Leipteksti"/>
+        <w:rPr>
+          <w:lang w:val="en-US"/>
+        </w:rPr>
+      </w:pPr>
+      <w:r>
+        <w:rPr>
+          <w:lang w:val="en-US"/>
+        </w:rPr>
+        <w:t>higher order functions</w:t>
+      </w:r>
+    </w:p>
+    <w:p>
+      <w:pPr>
+        <w:pStyle w:val="Leipteksti"/>
+        <w:rPr>
+          <w:lang w:val="en-US"/>
+        </w:rPr>
+      </w:pPr>
+    </w:p>
+    <w:p>
+      <w:pPr>
+        <w:pStyle w:val="Leipteksti"/>
+        <w:rPr>
+          <w:lang w:val="en-US"/>
+        </w:rPr>
+      </w:pPr>
+      <w:r>
+        <w:rPr>
+          <w:lang w:val="en-US"/>
+        </w:rPr>
+        <w:t>template engine express handlebars</w:t>
+      </w:r>
+    </w:p>
+    <w:p>
+      <w:pPr>
+        <w:pStyle w:val="Leipteksti"/>
+        <w:rPr>
+          <w:lang w:val="en-US"/>
+        </w:rPr>
+      </w:pPr>
+    </w:p>
+    <w:p>
+      <w:pPr>
+        <w:pStyle w:val="Leipteksti"/>
+        <w:rPr>
+          <w:lang w:val="en-US"/>
+        </w:rPr>
+      </w:pPr>
+      <w:r>
+        <w:rPr>
+          <w:lang w:val="en-US"/>
+        </w:rPr>
+        <w:t>added .engine -&gt; worked (index.js 13)</w:t>
+      </w:r>
+    </w:p>
+    <w:p>
+      <w:pPr>
+        <w:shd w:val="clear" w:color="auto" w:fill="000C18"/>
+        <w:spacing w:line="285" w:lineRule="atLeast"/>
+        <w:rPr>
+          <w:rFonts w:ascii="Consolas" w:hAnsi="Consolas"/>
+          <w:color w:val="6688CC"/>
+          <w:sz w:val="21"/>
+          <w:szCs w:val="21"/>
+          <w:lang w:val="en-US" w:eastAsia="fi-FI"/>
+        </w:rPr>
+      </w:pPr>
+      <w:r>
+        <w:rPr>
+          <w:rFonts w:ascii="Consolas" w:hAnsi="Consolas"/>
+          <w:color w:val="6688CC"/>
+          <w:sz w:val="21"/>
+          <w:szCs w:val="21"/>
+          <w:lang w:val="en-US"/>
+        </w:rPr>
+        <w:t>exphbs.</w:t>
+      </w:r>
+      <w:r>
+        <w:rPr>
+          <w:rFonts w:ascii="Consolas" w:hAnsi="Consolas"/>
+          <w:color w:val="DDBB88"/>
+          <w:sz w:val="21"/>
+          <w:szCs w:val="21"/>
+          <w:lang w:val="en-US"/>
+        </w:rPr>
+        <w:t>engine</w:t>
+      </w:r>
+    </w:p>
+    <w:p>
+      <w:pPr>
+        <w:pStyle w:val="Leipteksti"/>
+        <w:rPr>
+          <w:lang w:val="en-US"/>
+        </w:rPr>
+      </w:pPr>
     </w:p>
     <w:p>
       <w:pPr>
@@ -1543,7 +1617,14 @@
           <w:lang w:val="en-US"/>
         </w:rPr>
         <w:br/>
-        <w:t xml:space="preserve">I have chosen VS Code as my code editor for this course, I learned how to set up addons by googling how to do it. I searched the web for best addons and chose the best addons that I think fits me best.  </w:t>
+        <w:t xml:space="preserve">I have chosen VS Code as my code editor for this course, I learned how to set up addons by googling how to do it. I searched the web for best addons and chose the best addons that </w:t>
+      </w:r>
+      <w:r>
+        <w:rPr>
+          <w:lang w:val="en-US"/>
+        </w:rPr>
+        <w:lastRenderedPageBreak/>
+        <w:t xml:space="preserve">I think fits me best.  </w:t>
       </w:r>
       <w:r>
         <w:rPr>
@@ -1589,21 +1670,7 @@
         <w:rPr>
           <w:lang w:val="en-US"/>
         </w:rPr>
-        <w:t xml:space="preserve"> I planned. I went to </w:t>
-      </w:r>
-      <w:proofErr w:type="spellStart"/>
-      <w:r>
-        <w:rPr>
-          <w:lang w:val="en-US"/>
-        </w:rPr>
-        <w:t>stackoverflow</w:t>
-      </w:r>
-      <w:proofErr w:type="spellEnd"/>
-      <w:r>
-        <w:rPr>
-          <w:lang w:val="en-US"/>
-        </w:rPr>
-        <w:t xml:space="preserve"> and found quite many threads about version control problems. I was able to figure out what was the problem and continued to watch the first part till the end.</w:t>
+        <w:t xml:space="preserve"> I planned. I went to stackoverflow and found quite many threads about version control problems. I was able to figure out what was the problem and continued to watch the first part till the end.</w:t>
       </w:r>
     </w:p>
     <w:p>
@@ -4401,6 +4468,24 @@
 </file>
 
 <file path=customXml/item1.xml><?xml version="1.0" encoding="utf-8"?>
+<?mso-contentType ?>
+<FormTemplates xmlns="http://schemas.microsoft.com/sharepoint/v3/contenttype/forms">
+  <Display>DocumentLibraryForm</Display>
+  <Edit>DocumentLibraryForm</Edit>
+  <New>DocumentLibraryForm</New>
+</FormTemplates>
+</file>
+
+<file path=customXml/item2.xml><?xml version="1.0" encoding="utf-8"?>
+<p:properties xmlns:p="http://schemas.microsoft.com/office/2006/metadata/properties" xmlns:xsi="http://www.w3.org/2001/XMLSchema-instance" xmlns:pc="http://schemas.microsoft.com/office/infopath/2007/PartnerControls">
+  <documentManagement>
+    <PublishingExpirationDate xmlns="http://schemas.microsoft.com/sharepoint/v3" xsi:nil="true"/>
+    <PublishingStartDate xmlns="http://schemas.microsoft.com/sharepoint/v3" xsi:nil="true"/>
+  </documentManagement>
+</p:properties>
+</file>
+
+<file path=customXml/item3.xml><?xml version="1.0" encoding="utf-8"?>
 <ct:contentTypeSchema xmlns:ct="http://schemas.microsoft.com/office/2006/metadata/contentType" xmlns:ma="http://schemas.microsoft.com/office/2006/metadata/properties/metaAttributes" ct:_="" ma:_="" ma:contentTypeName="Asiakirja" ma:contentTypeID="0x01010017418C401CCB2042A3A99A19F43F356D" ma:contentTypeVersion="1" ma:contentTypeDescription="Luo uusi asiakirja." ma:contentTypeScope="" ma:versionID="f4b075d3ca74a5dbaed73e767a156aa0">
   <xsd:schema xmlns:xsd="http://www.w3.org/2001/XMLSchema" xmlns:p="http://schemas.microsoft.com/office/2006/metadata/properties" xmlns:ns1="http://schemas.microsoft.com/sharepoint/v3" targetNamespace="http://schemas.microsoft.com/office/2006/metadata/properties" ma:root="true" ma:fieldsID="4340a008e99365d80b71206bae222996" ns1:_="">
     <xsd:import namespace="http://schemas.microsoft.com/sharepoint/v3"/>
@@ -4466,37 +4551,10 @@
 </ct:contentTypeSchema>
 </file>
 
-<file path=customXml/item2.xml><?xml version="1.0" encoding="utf-8"?>
-<p:properties xmlns:p="http://schemas.microsoft.com/office/2006/metadata/properties" xmlns:xsi="http://www.w3.org/2001/XMLSchema-instance" xmlns:pc="http://schemas.microsoft.com/office/infopath/2007/PartnerControls">
-  <documentManagement>
-    <PublishingExpirationDate xmlns="http://schemas.microsoft.com/sharepoint/v3" xsi:nil="true"/>
-    <PublishingStartDate xmlns="http://schemas.microsoft.com/sharepoint/v3" xsi:nil="true"/>
-  </documentManagement>
-</p:properties>
-</file>
-
-<file path=customXml/item3.xml><?xml version="1.0" encoding="utf-8"?>
-<?mso-contentType ?>
-<FormTemplates xmlns="http://schemas.microsoft.com/sharepoint/v3/contenttype/forms">
-  <Display>DocumentLibraryForm</Display>
-  <Edit>DocumentLibraryForm</Edit>
-  <New>DocumentLibraryForm</New>
-</FormTemplates>
-</file>
-
 <file path=customXml/itemProps1.xml><?xml version="1.0" encoding="utf-8"?>
-<ds:datastoreItem xmlns:ds="http://schemas.openxmlformats.org/officeDocument/2006/customXml" ds:itemID="{B9A87442-5A7B-46FD-BD28-170CE9B7256F}">
+<ds:datastoreItem xmlns:ds="http://schemas.openxmlformats.org/officeDocument/2006/customXml" ds:itemID="{13FBD2FA-5696-460D-A278-9A302A0F72AE}">
   <ds:schemaRefs>
-    <ds:schemaRef ds:uri="http://schemas.microsoft.com/office/2006/metadata/contentType"/>
-    <ds:schemaRef ds:uri="http://schemas.microsoft.com/office/2006/metadata/properties/metaAttributes"/>
-    <ds:schemaRef ds:uri="http://www.w3.org/2001/XMLSchema"/>
-    <ds:schemaRef ds:uri="http://schemas.microsoft.com/office/2006/metadata/properties"/>
-    <ds:schemaRef ds:uri="http://schemas.microsoft.com/sharepoint/v3"/>
-    <ds:schemaRef ds:uri="http://schemas.microsoft.com/office/2006/documentManagement/types"/>
-    <ds:schemaRef ds:uri="http://schemas.openxmlformats.org/package/2006/metadata/core-properties"/>
-    <ds:schemaRef ds:uri="http://purl.org/dc/elements/1.1/"/>
-    <ds:schemaRef ds:uri="http://purl.org/dc/terms/"/>
-    <ds:schemaRef ds:uri="http://schemas.microsoft.com/office/internal/2005/internalDocumentation"/>
+    <ds:schemaRef ds:uri="http://schemas.microsoft.com/sharepoint/v3/contenttype/forms"/>
   </ds:schemaRefs>
 </ds:datastoreItem>
 </file>
@@ -4512,9 +4570,18 @@
 </file>
 
 <file path=customXml/itemProps3.xml><?xml version="1.0" encoding="utf-8"?>
-<ds:datastoreItem xmlns:ds="http://schemas.openxmlformats.org/officeDocument/2006/customXml" ds:itemID="{13FBD2FA-5696-460D-A278-9A302A0F72AE}">
+<ds:datastoreItem xmlns:ds="http://schemas.openxmlformats.org/officeDocument/2006/customXml" ds:itemID="{B9A87442-5A7B-46FD-BD28-170CE9B7256F}">
   <ds:schemaRefs>
-    <ds:schemaRef ds:uri="http://schemas.microsoft.com/sharepoint/v3/contenttype/forms"/>
+    <ds:schemaRef ds:uri="http://schemas.microsoft.com/office/2006/metadata/contentType"/>
+    <ds:schemaRef ds:uri="http://schemas.microsoft.com/office/2006/metadata/properties/metaAttributes"/>
+    <ds:schemaRef ds:uri="http://www.w3.org/2001/XMLSchema"/>
+    <ds:schemaRef ds:uri="http://schemas.microsoft.com/office/2006/metadata/properties"/>
+    <ds:schemaRef ds:uri="http://schemas.microsoft.com/sharepoint/v3"/>
+    <ds:schemaRef ds:uri="http://schemas.microsoft.com/office/2006/documentManagement/types"/>
+    <ds:schemaRef ds:uri="http://schemas.openxmlformats.org/package/2006/metadata/core-properties"/>
+    <ds:schemaRef ds:uri="http://purl.org/dc/elements/1.1/"/>
+    <ds:schemaRef ds:uri="http://purl.org/dc/terms/"/>
+    <ds:schemaRef ds:uri="http://schemas.microsoft.com/office/internal/2005/internalDocumentation"/>
   </ds:schemaRefs>
 </ds:datastoreItem>
 </file>
</xml_diff>

<commit_message>
added older_express_js crash_course contents
</commit_message>
<xml_diff>
--- a/learning_diary.docx
+++ b/learning_diary.docx
@@ -1351,28 +1351,106 @@
           <w:lang w:val="en-US"/>
         </w:rPr>
       </w:pPr>
-    </w:p>
-    <w:p>
-      <w:pPr>
-        <w:pStyle w:val="Leipteksti"/>
-        <w:rPr>
-          <w:lang w:val="en-US"/>
-        </w:rPr>
-      </w:pPr>
-      <w:r>
-        <w:rPr>
-          <w:lang w:val="en-US"/>
-        </w:rPr>
-        <w:t>Express:</w:t>
-      </w:r>
-    </w:p>
-    <w:p>
-      <w:pPr>
-        <w:pStyle w:val="Leipteksti"/>
-        <w:rPr>
-          <w:lang w:val="en-US"/>
-        </w:rPr>
-      </w:pPr>
+      <w:r>
+        <w:rPr>
+          <w:lang w:val="en-US"/>
+        </w:rPr>
+        <w:t>3.7.2022</w:t>
+      </w:r>
+    </w:p>
+    <w:p>
+      <w:pPr>
+        <w:pStyle w:val="Leipteksti"/>
+        <w:rPr>
+          <w:lang w:val="en-US"/>
+        </w:rPr>
+      </w:pPr>
+    </w:p>
+    <w:p>
+      <w:pPr>
+        <w:pStyle w:val="Leipteksti"/>
+        <w:rPr>
+          <w:lang w:val="en-US"/>
+        </w:rPr>
+      </w:pPr>
+      <w:r>
+        <w:rPr>
+          <w:lang w:val="en-US"/>
+        </w:rPr>
+        <w:t xml:space="preserve">I started watching the </w:t>
+      </w:r>
+      <w:r>
+        <w:rPr>
+          <w:lang w:val="en-US"/>
+        </w:rPr>
+        <w:t xml:space="preserve">first </w:t>
+      </w:r>
+      <w:r>
+        <w:rPr>
+          <w:lang w:val="en-US"/>
+        </w:rPr>
+        <w:t xml:space="preserve">Express crash course video and </w:t>
+      </w:r>
+      <w:r>
+        <w:rPr>
+          <w:lang w:val="en-US"/>
+        </w:rPr>
+        <w:t>doing the exercise project</w:t>
+      </w:r>
+      <w:r>
+        <w:rPr>
+          <w:lang w:val="en-US"/>
+        </w:rPr>
+        <w:t xml:space="preserve">. </w:t>
+      </w:r>
+      <w:r>
+        <w:rPr>
+          <w:lang w:val="en-US"/>
+        </w:rPr>
+        <w:t xml:space="preserve">I learned </w:t>
+      </w:r>
+      <w:r>
+        <w:rPr>
+          <w:lang w:val="en-US"/>
+        </w:rPr>
+        <w:t>that</w:t>
+      </w:r>
+      <w:r>
+        <w:rPr>
+          <w:lang w:val="en-US"/>
+        </w:rPr>
+        <w:t xml:space="preserve"> Express</w:t>
+      </w:r>
+      <w:r>
+        <w:rPr>
+          <w:lang w:val="en-US"/>
+        </w:rPr>
+        <w:t xml:space="preserve"> </w:t>
+      </w:r>
+      <w:r>
+        <w:rPr>
+          <w:lang w:val="en-US"/>
+        </w:rPr>
+        <w:t xml:space="preserve">is a </w:t>
+      </w:r>
+      <w:r>
+        <w:rPr>
+          <w:lang w:val="en-US"/>
+        </w:rPr>
+        <w:t>minima</w:t>
+      </w:r>
+      <w:r>
+        <w:rPr>
+          <w:lang w:val="en-US"/>
+        </w:rPr>
+        <w:t>li</w:t>
+      </w:r>
+      <w:r>
+        <w:rPr>
+          <w:lang w:val="en-US"/>
+        </w:rPr>
+        <w:t xml:space="preserve">stic </w:t>
+      </w:r>
       <w:r>
         <w:rPr>
           <w:lang w:val="en-US"/>
@@ -1395,7 +1473,37 @@
         <w:rPr>
           <w:lang w:val="en-US"/>
         </w:rPr>
-        <w:t>.  server-side framework. fast, most popular</w:t>
+        <w:t xml:space="preserve">.  </w:t>
+      </w:r>
+      <w:r>
+        <w:rPr>
+          <w:lang w:val="en-US"/>
+        </w:rPr>
+        <w:t xml:space="preserve">It is a </w:t>
+      </w:r>
+      <w:r>
+        <w:rPr>
+          <w:lang w:val="en-US"/>
+        </w:rPr>
+        <w:t xml:space="preserve">server-side framework. </w:t>
+      </w:r>
+      <w:r>
+        <w:rPr>
+          <w:lang w:val="en-US"/>
+        </w:rPr>
+        <w:t>It</w:t>
+      </w:r>
+      <w:r>
+        <w:rPr>
+          <w:lang w:val="en-US"/>
+        </w:rPr>
+        <w:t xml:space="preserve"> is fast and</w:t>
+      </w:r>
+      <w:r>
+        <w:rPr>
+          <w:lang w:val="en-US"/>
+        </w:rPr>
+        <w:t xml:space="preserve"> most popular</w:t>
       </w:r>
       <w:r>
         <w:rPr>
@@ -1407,6 +1515,128 @@
         <w:rPr>
           <w:lang w:val="en-US"/>
         </w:rPr>
+        <w:t xml:space="preserve"> </w:t>
+      </w:r>
+    </w:p>
+    <w:p>
+      <w:pPr>
+        <w:pStyle w:val="Leipteksti"/>
+        <w:rPr>
+          <w:lang w:val="en-US"/>
+        </w:rPr>
+      </w:pPr>
+    </w:p>
+    <w:p>
+      <w:pPr>
+        <w:pStyle w:val="Leipteksti"/>
+        <w:rPr>
+          <w:lang w:val="en-US"/>
+        </w:rPr>
+      </w:pPr>
+      <w:r>
+        <w:rPr>
+          <w:lang w:val="en-US"/>
+        </w:rPr>
+        <w:t xml:space="preserve">Compared to creating a server with pure node.js in the node crash course, </w:t>
+      </w:r>
+      <w:r>
+        <w:rPr>
+          <w:lang w:val="en-US"/>
+        </w:rPr>
+        <w:t xml:space="preserve">with express </w:t>
+      </w:r>
+      <w:r>
+        <w:rPr>
+          <w:lang w:val="en-US"/>
+        </w:rPr>
+        <w:t xml:space="preserve">it </w:t>
+      </w:r>
+      <w:r>
+        <w:rPr>
+          <w:lang w:val="en-US"/>
+        </w:rPr>
+        <w:t>seemed</w:t>
+      </w:r>
+      <w:r>
+        <w:rPr>
+          <w:lang w:val="en-US"/>
+        </w:rPr>
+        <w:t xml:space="preserve"> that much less code was needed</w:t>
+      </w:r>
+      <w:r>
+        <w:rPr>
+          <w:lang w:val="en-US"/>
+        </w:rPr>
+        <w:t xml:space="preserve"> to </w:t>
+      </w:r>
+      <w:r>
+        <w:rPr>
+          <w:lang w:val="en-US"/>
+        </w:rPr>
+        <w:t>build a server and web application.</w:t>
+      </w:r>
+    </w:p>
+    <w:p>
+      <w:pPr>
+        <w:pStyle w:val="Leipteksti"/>
+        <w:rPr>
+          <w:lang w:val="en-US"/>
+        </w:rPr>
+      </w:pPr>
+    </w:p>
+    <w:p>
+      <w:pPr>
+        <w:pStyle w:val="Leipteksti"/>
+        <w:rPr>
+          <w:lang w:val="en-US"/>
+        </w:rPr>
+      </w:pPr>
+      <w:r>
+        <w:rPr>
+          <w:lang w:val="en-US"/>
+        </w:rPr>
+        <w:t xml:space="preserve">Totally new things for me were for example </w:t>
+      </w:r>
+      <w:r>
+        <w:rPr>
+          <w:lang w:val="en-US"/>
+        </w:rPr>
+        <w:t>middlewares, creating routes</w:t>
+      </w:r>
+      <w:r>
+        <w:rPr>
+          <w:lang w:val="en-US"/>
+        </w:rPr>
+        <w:t>, express router</w:t>
+      </w:r>
+      <w:r>
+        <w:rPr>
+          <w:lang w:val="en-US"/>
+        </w:rPr>
+        <w:t xml:space="preserve"> function, and </w:t>
+      </w:r>
+      <w:r>
+        <w:rPr>
+          <w:lang w:val="en-US"/>
+        </w:rPr>
+        <w:t>template engine express</w:t>
+      </w:r>
+      <w:r>
+        <w:rPr>
+          <w:lang w:val="en-US"/>
+        </w:rPr>
+        <w:t>-</w:t>
+      </w:r>
+      <w:r>
+        <w:rPr>
+          <w:lang w:val="en-US"/>
+        </w:rPr>
+        <w:t>handlebars</w:t>
+      </w:r>
+      <w:r>
+        <w:rPr>
+          <w:lang w:val="en-US"/>
+        </w:rPr>
         <w:t>.</w:t>
       </w:r>
     </w:p>
@@ -1429,137 +1659,381 @@
         <w:rPr>
           <w:lang w:val="en-US"/>
         </w:rPr>
-        <w:t>created a static server</w:t>
-      </w:r>
-    </w:p>
-    <w:p>
-      <w:pPr>
-        <w:pStyle w:val="Leipteksti"/>
-        <w:rPr>
-          <w:lang w:val="en-US"/>
-        </w:rPr>
-      </w:pPr>
-    </w:p>
-    <w:p>
-      <w:pPr>
-        <w:pStyle w:val="Leipteksti"/>
-        <w:rPr>
-          <w:lang w:val="en-US"/>
-        </w:rPr>
-      </w:pPr>
-      <w:r>
-        <w:rPr>
-          <w:lang w:val="en-US"/>
-        </w:rPr>
-        <w:t>with pure node.js we had to handle the content type, loading html files and css.files etc</w:t>
-      </w:r>
-    </w:p>
-    <w:p>
-      <w:pPr>
-        <w:pStyle w:val="Leipteksti"/>
-        <w:rPr>
-          <w:lang w:val="en-US"/>
-        </w:rPr>
-      </w:pPr>
-    </w:p>
-    <w:p>
-      <w:pPr>
-        <w:pStyle w:val="Leipteksti"/>
-        <w:rPr>
-          <w:lang w:val="en-US"/>
-        </w:rPr>
-      </w:pPr>
-      <w:r>
-        <w:rPr>
-          <w:lang w:val="en-US"/>
-        </w:rPr>
-        <w:t>higher order functions</w:t>
-      </w:r>
-    </w:p>
-    <w:p>
-      <w:pPr>
-        <w:pStyle w:val="Leipteksti"/>
-        <w:rPr>
-          <w:lang w:val="en-US"/>
-        </w:rPr>
-      </w:pPr>
-    </w:p>
-    <w:p>
-      <w:pPr>
-        <w:pStyle w:val="Leipteksti"/>
-        <w:rPr>
-          <w:lang w:val="en-US"/>
-        </w:rPr>
-      </w:pPr>
-      <w:r>
-        <w:rPr>
-          <w:lang w:val="en-US"/>
-        </w:rPr>
-        <w:t>template engine express handlebars</w:t>
-      </w:r>
-    </w:p>
-    <w:p>
-      <w:pPr>
-        <w:pStyle w:val="Leipteksti"/>
-        <w:rPr>
-          <w:lang w:val="en-US"/>
-        </w:rPr>
-      </w:pPr>
-    </w:p>
-    <w:p>
-      <w:pPr>
-        <w:pStyle w:val="Leipteksti"/>
-        <w:rPr>
-          <w:lang w:val="en-US"/>
-        </w:rPr>
-      </w:pPr>
-      <w:r>
-        <w:rPr>
-          <w:lang w:val="en-US"/>
-        </w:rPr>
-        <w:t>added .engine -&gt; worked (index.js 13)</w:t>
-      </w:r>
-    </w:p>
-    <w:p>
-      <w:pPr>
-        <w:shd w:val="clear" w:color="auto" w:fill="000C18"/>
-        <w:spacing w:line="285" w:lineRule="atLeast"/>
-        <w:rPr>
-          <w:rFonts w:ascii="Consolas" w:hAnsi="Consolas"/>
-          <w:color w:val="6688CC"/>
-          <w:sz w:val="21"/>
-          <w:szCs w:val="21"/>
-          <w:lang w:val="en-US" w:eastAsia="fi-FI"/>
-        </w:rPr>
-      </w:pPr>
-      <w:r>
-        <w:rPr>
-          <w:rFonts w:ascii="Consolas" w:hAnsi="Consolas"/>
-          <w:color w:val="6688CC"/>
-          <w:sz w:val="21"/>
-          <w:szCs w:val="21"/>
-          <w:lang w:val="en-US"/>
-        </w:rPr>
-        <w:t>exphbs.</w:t>
-      </w:r>
-      <w:r>
-        <w:rPr>
-          <w:rFonts w:ascii="Consolas" w:hAnsi="Consolas"/>
-          <w:color w:val="DDBB88"/>
-          <w:sz w:val="21"/>
-          <w:szCs w:val="21"/>
-          <w:lang w:val="en-US"/>
-        </w:rPr>
-        <w:t>engine</w:t>
-      </w:r>
-    </w:p>
-    <w:p>
-      <w:pPr>
-        <w:pStyle w:val="Leipteksti"/>
-        <w:rPr>
-          <w:lang w:val="en-US"/>
-        </w:rPr>
-      </w:pPr>
+        <w:t xml:space="preserve">I had couple of problems with </w:t>
+      </w:r>
+      <w:r>
+        <w:rPr>
+          <w:lang w:val="en-US"/>
+        </w:rPr>
+        <w:t>implementing the express application (members app).</w:t>
+      </w:r>
+    </w:p>
+    <w:p>
+      <w:pPr>
+        <w:pStyle w:val="Leipteksti"/>
+        <w:rPr>
+          <w:lang w:val="en-US"/>
+        </w:rPr>
+      </w:pPr>
+    </w:p>
+    <w:p>
+      <w:pPr>
+        <w:pStyle w:val="Leipteksti"/>
+        <w:rPr>
+          <w:lang w:val="en-US"/>
+        </w:rPr>
+      </w:pPr>
+      <w:r>
+        <w:rPr>
+          <w:lang w:val="en-US"/>
+        </w:rPr>
+        <w:t xml:space="preserve">I could not register the handlebars </w:t>
+      </w:r>
+      <w:r>
+        <w:rPr>
+          <w:lang w:val="en-US"/>
+        </w:rPr>
+        <w:t xml:space="preserve">view engine with the code provided in the video. </w:t>
+      </w:r>
+      <w:r>
+        <w:rPr>
+          <w:lang w:val="en-US"/>
+        </w:rPr>
+        <w:t xml:space="preserve">From stackoverflow I found an instruction to update the path </w:t>
+      </w:r>
+      <w:r>
+        <w:rPr>
+          <w:lang w:val="en-US"/>
+        </w:rPr>
+        <w:t>app.engine("handlebars", exphbs({ defaultLayout: "main" }))</w:t>
+      </w:r>
+      <w:r>
+        <w:rPr>
+          <w:lang w:val="en-US"/>
+        </w:rPr>
+        <w:t xml:space="preserve"> to </w:t>
+      </w:r>
+      <w:r>
+        <w:rPr>
+          <w:lang w:val="en-US"/>
+        </w:rPr>
+        <w:t>app.engine("handlebars", exphbs.engine({ defaultLayout: "main" }));</w:t>
+      </w:r>
+      <w:r>
+        <w:rPr>
+          <w:lang w:val="en-US"/>
+        </w:rPr>
+        <w:t>. By doing like above, solved the problem.</w:t>
+      </w:r>
+    </w:p>
+    <w:p>
+      <w:pPr>
+        <w:pStyle w:val="Leipteksti"/>
+        <w:rPr>
+          <w:lang w:val="en-US"/>
+        </w:rPr>
+      </w:pPr>
+    </w:p>
+    <w:p>
+      <w:pPr>
+        <w:pStyle w:val="Leipteksti"/>
+        <w:rPr>
+          <w:lang w:val="en-US"/>
+        </w:rPr>
+      </w:pPr>
+      <w:r>
+        <w:rPr>
+          <w:lang w:val="en-US"/>
+        </w:rPr>
+        <w:t xml:space="preserve">I also had problems with adding members through the browser, after confirming that adding members succeeded through postman, I realized the problem was in </w:t>
+      </w:r>
+      <w:r>
+        <w:rPr>
+          <w:lang w:val="en-US"/>
+        </w:rPr>
+        <w:lastRenderedPageBreak/>
+        <w:t xml:space="preserve">index.habdlebars -file. The problem was </w:t>
+      </w:r>
+      <w:r>
+        <w:rPr>
+          <w:lang w:val="en-US"/>
+        </w:rPr>
+        <w:t>one extra quotation mark around POST in HTML-code.</w:t>
+      </w:r>
+    </w:p>
+    <w:p>
+      <w:pPr>
+        <w:pStyle w:val="Leipteksti"/>
+        <w:rPr>
+          <w:lang w:val="en-US"/>
+        </w:rPr>
+      </w:pPr>
+    </w:p>
+    <w:p>
+      <w:pPr>
+        <w:pStyle w:val="Leipteksti"/>
+        <w:rPr>
+          <w:lang w:val="en-US"/>
+        </w:rPr>
+      </w:pPr>
+      <w:r>
+        <w:rPr>
+          <w:lang w:val="en-US"/>
+        </w:rPr>
+        <w:t>In the project an</w:t>
+      </w:r>
+      <w:r>
+        <w:rPr>
+          <w:lang w:val="en-US"/>
+        </w:rPr>
+        <w:t xml:space="preserve"> API</w:t>
+      </w:r>
+      <w:r>
+        <w:rPr>
+          <w:lang w:val="en-US"/>
+        </w:rPr>
+        <w:t xml:space="preserve"> was build, where it was</w:t>
+      </w:r>
+      <w:r>
+        <w:rPr>
+          <w:lang w:val="en-US"/>
+        </w:rPr>
+        <w:t xml:space="preserve"> </w:t>
+      </w:r>
+      <w:r>
+        <w:rPr>
+          <w:lang w:val="en-US"/>
+        </w:rPr>
+        <w:t>possible to</w:t>
+      </w:r>
+      <w:r>
+        <w:rPr>
+          <w:lang w:val="en-US"/>
+        </w:rPr>
+        <w:t xml:space="preserve"> create, update and delete</w:t>
+      </w:r>
+      <w:r>
+        <w:rPr>
+          <w:lang w:val="en-US"/>
+        </w:rPr>
+        <w:t xml:space="preserve"> members and </w:t>
+      </w:r>
+      <w:r>
+        <w:rPr>
+          <w:lang w:val="en-US"/>
+        </w:rPr>
+        <w:t>render views</w:t>
+      </w:r>
+      <w:r>
+        <w:rPr>
+          <w:lang w:val="en-US"/>
+        </w:rPr>
+        <w:t>.</w:t>
+      </w:r>
+    </w:p>
+    <w:p>
+      <w:pPr>
+        <w:pStyle w:val="Leipteksti"/>
+        <w:rPr>
+          <w:lang w:val="en-US"/>
+        </w:rPr>
+      </w:pPr>
+    </w:p>
+    <w:p>
+      <w:pPr>
+        <w:pStyle w:val="Leipteksti"/>
+        <w:rPr>
+          <w:lang w:val="en-US"/>
+        </w:rPr>
+      </w:pPr>
+      <w:r>
+        <w:rPr>
+          <w:lang w:val="en-US"/>
+        </w:rPr>
+        <w:t>5.7.2022</w:t>
+      </w:r>
+    </w:p>
+    <w:p>
+      <w:pPr>
+        <w:pStyle w:val="Leipteksti"/>
+        <w:rPr>
+          <w:lang w:val="en-US"/>
+        </w:rPr>
+      </w:pPr>
+      <w:r>
+        <w:rPr>
+          <w:lang w:val="en-US"/>
+        </w:rPr>
+        <w:t xml:space="preserve">In the older </w:t>
+      </w:r>
+      <w:r>
+        <w:rPr>
+          <w:lang w:val="en-US"/>
+        </w:rPr>
+        <w:t xml:space="preserve">Express </w:t>
+      </w:r>
+      <w:r>
+        <w:rPr>
+          <w:lang w:val="en-US"/>
+        </w:rPr>
+        <w:t xml:space="preserve">tutorial </w:t>
+      </w:r>
+      <w:r>
+        <w:rPr>
+          <w:lang w:val="en-US"/>
+        </w:rPr>
+        <w:t xml:space="preserve">same kind of application </w:t>
+      </w:r>
+      <w:r>
+        <w:rPr>
+          <w:lang w:val="en-US"/>
+        </w:rPr>
+        <w:t xml:space="preserve">was build like in the newer tutorial. A database (mongo) was also used here, so it was a bit more like a “real” application compared to the application build in the newer video. It was also good rehearsal with Mongo here. </w:t>
+      </w:r>
+    </w:p>
+    <w:p>
+      <w:pPr>
+        <w:pStyle w:val="Leipteksti"/>
+        <w:rPr>
+          <w:lang w:val="en-US"/>
+        </w:rPr>
+      </w:pPr>
+    </w:p>
+    <w:p>
+      <w:pPr>
+        <w:pStyle w:val="Leipteksti"/>
+        <w:rPr>
+          <w:lang w:val="en-US"/>
+        </w:rPr>
+      </w:pPr>
+      <w:r>
+        <w:rPr>
+          <w:lang w:val="en-US"/>
+        </w:rPr>
+        <w:t>The template engine used in this project was called “ejs”. D</w:t>
+      </w:r>
+      <w:r>
+        <w:rPr>
+          <w:lang w:val="en-US"/>
+        </w:rPr>
+        <w:t>ifferent kind of syntax</w:t>
+      </w:r>
+      <w:r>
+        <w:rPr>
+          <w:lang w:val="en-US"/>
+        </w:rPr>
+        <w:t xml:space="preserve"> was used</w:t>
+      </w:r>
+      <w:r>
+        <w:rPr>
+          <w:lang w:val="en-US"/>
+        </w:rPr>
+        <w:t xml:space="preserve"> </w:t>
+      </w:r>
+      <w:r>
+        <w:rPr>
+          <w:lang w:val="en-US"/>
+        </w:rPr>
+        <w:t xml:space="preserve">compared to handlebars </w:t>
+      </w:r>
+      <w:r>
+        <w:rPr>
+          <w:lang w:val="en-US"/>
+        </w:rPr>
+        <w:t>but</w:t>
+      </w:r>
+      <w:r>
+        <w:rPr>
+          <w:lang w:val="en-US"/>
+        </w:rPr>
+        <w:t xml:space="preserve"> otherwise it </w:t>
+      </w:r>
+      <w:r>
+        <w:rPr>
+          <w:lang w:val="en-US"/>
+        </w:rPr>
+        <w:t xml:space="preserve"> seem</w:t>
+      </w:r>
+      <w:r>
+        <w:rPr>
+          <w:lang w:val="en-US"/>
+        </w:rPr>
+        <w:t>ed</w:t>
+      </w:r>
+      <w:r>
+        <w:rPr>
+          <w:lang w:val="en-US"/>
+        </w:rPr>
+        <w:t xml:space="preserve"> to work </w:t>
+      </w:r>
+      <w:r>
+        <w:rPr>
+          <w:lang w:val="en-US"/>
+        </w:rPr>
+        <w:t>somehow same way.</w:t>
+      </w:r>
+    </w:p>
+    <w:p>
+      <w:pPr>
+        <w:pStyle w:val="Leipteksti"/>
+        <w:rPr>
+          <w:lang w:val="en-US"/>
+        </w:rPr>
+      </w:pPr>
+    </w:p>
+    <w:p>
+      <w:pPr>
+        <w:pStyle w:val="Leipteksti"/>
+        <w:rPr>
+          <w:lang w:val="en-US"/>
+        </w:rPr>
+      </w:pPr>
+      <w:r>
+        <w:rPr>
+          <w:lang w:val="en-US"/>
+        </w:rPr>
+        <w:t xml:space="preserve">I ran into a problem that I could not get the ajax call to work and get the users deleted from the database in Firefox browser, in Chrome it worked fine. In the video tutorial’s comments someone else had the same problem but there were not any solutions proposed. Unfortunately I did not manage to find a solution to this. </w:t>
+      </w:r>
+    </w:p>
+    <w:p>
+      <w:pPr>
+        <w:pStyle w:val="Leipteksti"/>
+        <w:rPr>
+          <w:lang w:val="en-US"/>
+        </w:rPr>
+      </w:pPr>
+    </w:p>
+    <w:p>
+      <w:pPr>
+        <w:pStyle w:val="Leipteksti"/>
+        <w:rPr>
+          <w:lang w:val="en-US"/>
+        </w:rPr>
+      </w:pPr>
+      <w:r>
+        <w:rPr>
+          <w:lang w:val="en-US"/>
+        </w:rPr>
+        <w:t xml:space="preserve">In the index.ejs -file  I had problems to get it working, problem seemed to be in the syntax. Through stackoverflow thread I found out </w:t>
+      </w:r>
+      <w:r>
+        <w:rPr>
+          <w:lang w:val="en-US"/>
+        </w:rPr>
+        <w:t xml:space="preserve">that </w:t>
+      </w:r>
+      <w:r>
+        <w:rPr>
+          <w:lang w:val="en-US"/>
+        </w:rPr>
+        <w:t>I need to change the code a bit in “include-call”.</w:t>
+      </w:r>
+      <w:r>
+        <w:rPr>
+          <w:lang w:val="en-US"/>
+        </w:rPr>
+        <w:t xml:space="preserve"> I am not sure if the syntax used in the video was deprecated or if the problem was something else. After changing the line I got it working anyway.</w:t>
+      </w:r>
     </w:p>
     <w:p>
       <w:pPr>

</xml_diff>

<commit_message>
Added Angular Tour-Of-Heroes project
</commit_message>
<xml_diff>
--- a/learning_diary.docx
+++ b/learning_diary.docx
@@ -1723,7 +1723,19 @@
         <w:rPr>
           <w:lang w:val="en-US"/>
         </w:rPr>
-        <w:t>. By doing like above, solved the problem.</w:t>
+        <w:t xml:space="preserve">. By doing </w:t>
+      </w:r>
+      <w:r>
+        <w:rPr>
+          <w:lang w:val="en-US"/>
+        </w:rPr>
+        <w:t>as advised there</w:t>
+      </w:r>
+      <w:r>
+        <w:rPr>
+          <w:lang w:val="en-US"/>
+        </w:rPr>
+        <w:t>, solved the problem.</w:t>
       </w:r>
     </w:p>
     <w:p>
@@ -2050,102 +2062,209 @@
           <w:lang w:val="en-US"/>
         </w:rPr>
       </w:pPr>
-    </w:p>
-    <w:p>
-      <w:pPr>
-        <w:pStyle w:val="Leipteksti"/>
-        <w:rPr>
-          <w:lang w:val="en-US"/>
-        </w:rPr>
-      </w:pPr>
-    </w:p>
-    <w:p>
-      <w:pPr>
-        <w:pStyle w:val="Leipteksti"/>
-        <w:rPr>
-          <w:lang w:val="en-US"/>
-        </w:rPr>
-      </w:pPr>
-      <w:r>
-        <w:rPr>
-          <w:lang w:val="en-US"/>
-        </w:rPr>
-        <w:t>11.9.201</w:t>
-      </w:r>
-      <w:r>
-        <w:rPr>
-          <w:lang w:val="en-US"/>
-        </w:rPr>
-        <w:t>8</w:t>
-      </w:r>
-    </w:p>
-    <w:p>
-      <w:pPr>
-        <w:pStyle w:val="Leipteksti"/>
-        <w:rPr>
-          <w:lang w:val="en-US"/>
-        </w:rPr>
-      </w:pPr>
-      <w:r>
-        <w:rPr>
-          <w:lang w:val="en-US"/>
-        </w:rPr>
-        <w:br/>
-        <w:t xml:space="preserve">I have chosen VS Code as my code editor for this course, I learned how to set up addons by googling how to do it. I searched the web for best addons and chose the best addons that </w:t>
+      <w:r>
+        <w:rPr>
+          <w:lang w:val="en-US"/>
+        </w:rPr>
+        <w:t>6.7.2022</w:t>
+      </w:r>
+    </w:p>
+    <w:p>
+      <w:pPr>
+        <w:pStyle w:val="Leipteksti"/>
+        <w:rPr>
+          <w:lang w:val="en-US"/>
+        </w:rPr>
+      </w:pPr>
+    </w:p>
+    <w:p>
+      <w:pPr>
+        <w:pStyle w:val="Leipteksti"/>
+        <w:rPr>
+          <w:lang w:val="en-US"/>
+        </w:rPr>
+      </w:pPr>
+      <w:r>
+        <w:rPr>
+          <w:lang w:val="en-US"/>
+        </w:rPr>
+        <w:t xml:space="preserve">I started to </w:t>
+      </w:r>
+      <w:r>
+        <w:rPr>
+          <w:lang w:val="en-US"/>
+        </w:rPr>
+        <w:t xml:space="preserve">study Angular, which was totally new to me. </w:t>
+      </w:r>
+      <w:r>
+        <w:rPr>
+          <w:lang w:val="en-US"/>
+        </w:rPr>
+        <w:t xml:space="preserve">I started going through the Angular “Tour of Heroes” -tutorial but found the Angular syntax difficult so instead started to study first the syntax a bit through w3schools tutorials. </w:t>
+      </w:r>
+      <w:r>
+        <w:rPr>
+          <w:lang w:val="en-US"/>
+        </w:rPr>
+        <w:t xml:space="preserve"> </w:t>
+      </w:r>
+      <w:r>
+        <w:rPr>
+          <w:lang w:val="en-US"/>
+        </w:rPr>
+        <w:t>I learned about the use of modules, directives, data binding, controllers, scopes, filters, http and services in Angular.</w:t>
+      </w:r>
+      <w:r>
+        <w:rPr>
+          <w:lang w:val="en-US"/>
+        </w:rPr>
+        <w:t xml:space="preserve"> </w:t>
       </w:r>
       <w:r>
         <w:rPr>
           <w:lang w:val="en-US"/>
         </w:rPr>
         <w:lastRenderedPageBreak/>
-        <w:t xml:space="preserve">I think fits me best.  </w:t>
-      </w:r>
-      <w:r>
-        <w:rPr>
-          <w:lang w:val="en-US"/>
-        </w:rPr>
-        <w:t>I started to watch the first part of the example project to understand the technologies better.</w:t>
-      </w:r>
-    </w:p>
-    <w:p>
-      <w:pPr>
-        <w:pStyle w:val="Leipteksti"/>
-        <w:rPr>
-          <w:lang w:val="en-US"/>
-        </w:rPr>
-      </w:pPr>
-    </w:p>
-    <w:p>
-      <w:pPr>
-        <w:pStyle w:val="Leipteksti"/>
-        <w:rPr>
-          <w:lang w:val="en-US"/>
-        </w:rPr>
-      </w:pPr>
-      <w:r>
-        <w:rPr>
-          <w:lang w:val="en-US"/>
-        </w:rPr>
-        <w:t xml:space="preserve">I did my </w:t>
-      </w:r>
-      <w:r>
-        <w:rPr>
-          <w:lang w:val="en-US"/>
-        </w:rPr>
-        <w:t xml:space="preserve">second </w:t>
-      </w:r>
-      <w:r>
-        <w:rPr>
-          <w:lang w:val="en-US"/>
-        </w:rPr>
-        <w:t>commit but somehow it did not go as</w:t>
-      </w:r>
-      <w:r>
-        <w:rPr>
-          <w:lang w:val="en-US"/>
-        </w:rPr>
-        <w:t xml:space="preserve"> I planned. I went to stackoverflow and found quite many threads about version control problems. I was able to figure out what was the problem and continued to watch the first part till the end.</w:t>
-      </w:r>
+        <w:t>I also tried to learn little bit more about TypeScript, as I had not used it before</w:t>
+      </w:r>
+      <w:r>
+        <w:rPr>
+          <w:lang w:val="en-US"/>
+        </w:rPr>
+        <w:t>,</w:t>
+      </w:r>
+      <w:r>
+        <w:rPr>
+          <w:lang w:val="en-US"/>
+        </w:rPr>
+        <w:t xml:space="preserve"> and </w:t>
+      </w:r>
+      <w:r>
+        <w:rPr>
+          <w:lang w:val="en-US"/>
+        </w:rPr>
+        <w:t>TypeScript seems to be used with Angular mostly.</w:t>
+      </w:r>
+    </w:p>
+    <w:p>
+      <w:pPr>
+        <w:pStyle w:val="Leipteksti"/>
+        <w:rPr>
+          <w:lang w:val="en-US"/>
+        </w:rPr>
+      </w:pPr>
+    </w:p>
+    <w:p>
+      <w:pPr>
+        <w:pStyle w:val="Leipteksti"/>
+        <w:rPr>
+          <w:lang w:val="en-US"/>
+        </w:rPr>
+      </w:pPr>
+      <w:r>
+        <w:rPr>
+          <w:lang w:val="en-US"/>
+        </w:rPr>
+        <w:t>13.7.2022</w:t>
+      </w:r>
+    </w:p>
+    <w:p>
+      <w:pPr>
+        <w:pStyle w:val="Leipteksti"/>
+        <w:rPr>
+          <w:lang w:val="en-US"/>
+        </w:rPr>
+      </w:pPr>
+      <w:r>
+        <w:rPr>
+          <w:lang w:val="en-US"/>
+        </w:rPr>
+        <w:t xml:space="preserve">I have gone through the Angular Tour of Heroes and got the application working </w:t>
+      </w:r>
+      <w:r>
+        <w:rPr>
+          <w:lang w:val="en-US"/>
+        </w:rPr>
+        <w:t xml:space="preserve">coding along with the tutorial. I am still </w:t>
+      </w:r>
+      <w:r>
+        <w:rPr>
+          <w:lang w:val="en-US"/>
+        </w:rPr>
+        <w:t xml:space="preserve">struggling </w:t>
+      </w:r>
+      <w:r>
+        <w:rPr>
+          <w:lang w:val="en-US"/>
+        </w:rPr>
+        <w:t xml:space="preserve">quite a bit </w:t>
+      </w:r>
+      <w:r>
+        <w:rPr>
+          <w:lang w:val="en-US"/>
+        </w:rPr>
+        <w:t xml:space="preserve">with learning Angular. </w:t>
+      </w:r>
+    </w:p>
+    <w:p>
+      <w:pPr>
+        <w:pStyle w:val="Leipteksti"/>
+        <w:rPr>
+          <w:lang w:val="en-US"/>
+        </w:rPr>
+      </w:pPr>
+      <w:r>
+        <w:rPr>
+          <w:lang w:val="en-US"/>
+        </w:rPr>
+        <w:t xml:space="preserve">I find it complicated to put pieces together with Angular, </w:t>
+      </w:r>
+      <w:r>
+        <w:rPr>
+          <w:lang w:val="en-US"/>
+        </w:rPr>
+        <w:t xml:space="preserve">for example </w:t>
+      </w:r>
+      <w:r>
+        <w:rPr>
+          <w:lang w:val="en-US"/>
+        </w:rPr>
+        <w:t xml:space="preserve">file structures are hard to </w:t>
+      </w:r>
+      <w:r>
+        <w:rPr>
+          <w:lang w:val="en-US"/>
+        </w:rPr>
+        <w:t>perceive</w:t>
+      </w:r>
+      <w:r>
+        <w:rPr>
+          <w:lang w:val="en-US"/>
+        </w:rPr>
+        <w:t xml:space="preserve"> for me.</w:t>
+      </w:r>
+      <w:r>
+        <w:rPr>
+          <w:lang w:val="en-US"/>
+        </w:rPr>
+        <w:t xml:space="preserve"> </w:t>
+      </w:r>
+    </w:p>
+    <w:p>
+      <w:pPr>
+        <w:pStyle w:val="Leipteksti"/>
+        <w:rPr>
+          <w:lang w:val="en-US"/>
+        </w:rPr>
+      </w:pPr>
+    </w:p>
+    <w:p>
+      <w:pPr>
+        <w:pStyle w:val="Leipteksti"/>
+        <w:rPr>
+          <w:lang w:val="en-US"/>
+        </w:rPr>
+      </w:pPr>
     </w:p>
     <w:p>
       <w:pPr>

</xml_diff>

<commit_message>
added meanauthapp after part 4 (not working)
</commit_message>
<xml_diff>
--- a/learning_diary.docx
+++ b/learning_diary.docx
@@ -1888,13 +1888,7 @@
         <w:rPr>
           <w:lang w:val="en-US"/>
         </w:rPr>
-        <w:t xml:space="preserve">tutorial </w:t>
-      </w:r>
-      <w:r>
-        <w:rPr>
-          <w:lang w:val="en-US"/>
-        </w:rPr>
-        <w:t xml:space="preserve">same kind of application </w:t>
+        <w:t xml:space="preserve">tutorial same kind of application </w:t>
       </w:r>
       <w:r>
         <w:rPr>
@@ -1922,19 +1916,179 @@
         <w:rPr>
           <w:lang w:val="en-US"/>
         </w:rPr>
-        <w:t>The template engine used in this project was called “ejs”. D</w:t>
-      </w:r>
-      <w:r>
-        <w:rPr>
-          <w:lang w:val="en-US"/>
-        </w:rPr>
-        <w:t>ifferent kind of syntax</w:t>
-      </w:r>
-      <w:r>
-        <w:rPr>
-          <w:lang w:val="en-US"/>
-        </w:rPr>
-        <w:t xml:space="preserve"> was used</w:t>
+        <w:t xml:space="preserve">The template engine used in this project was called “ejs”. Different kind of syntax was used </w:t>
+      </w:r>
+      <w:r>
+        <w:rPr>
+          <w:lang w:val="en-US"/>
+        </w:rPr>
+        <w:t xml:space="preserve">compared to handlebars </w:t>
+      </w:r>
+      <w:r>
+        <w:rPr>
+          <w:lang w:val="en-US"/>
+        </w:rPr>
+        <w:t>but</w:t>
+      </w:r>
+      <w:r>
+        <w:rPr>
+          <w:lang w:val="en-US"/>
+        </w:rPr>
+        <w:t xml:space="preserve"> otherwise it </w:t>
+      </w:r>
+      <w:r>
+        <w:rPr>
+          <w:lang w:val="en-US"/>
+        </w:rPr>
+        <w:t xml:space="preserve"> seem</w:t>
+      </w:r>
+      <w:r>
+        <w:rPr>
+          <w:lang w:val="en-US"/>
+        </w:rPr>
+        <w:t>ed</w:t>
+      </w:r>
+      <w:r>
+        <w:rPr>
+          <w:lang w:val="en-US"/>
+        </w:rPr>
+        <w:t xml:space="preserve"> to work </w:t>
+      </w:r>
+      <w:r>
+        <w:rPr>
+          <w:lang w:val="en-US"/>
+        </w:rPr>
+        <w:t>somehow same way.</w:t>
+      </w:r>
+    </w:p>
+    <w:p>
+      <w:pPr>
+        <w:pStyle w:val="Leipteksti"/>
+        <w:rPr>
+          <w:lang w:val="en-US"/>
+        </w:rPr>
+      </w:pPr>
+    </w:p>
+    <w:p>
+      <w:pPr>
+        <w:pStyle w:val="Leipteksti"/>
+        <w:rPr>
+          <w:lang w:val="en-US"/>
+        </w:rPr>
+      </w:pPr>
+      <w:r>
+        <w:rPr>
+          <w:lang w:val="en-US"/>
+        </w:rPr>
+        <w:t xml:space="preserve">I ran into a problem that I could not get the ajax call to work and get the users deleted from the database in Firefox browser, in Chrome it worked fine. In the video tutorial’s comments someone else had the same problem but there were not any solutions proposed. Unfortunately I did not manage to find a solution to this. </w:t>
+      </w:r>
+    </w:p>
+    <w:p>
+      <w:pPr>
+        <w:pStyle w:val="Leipteksti"/>
+        <w:rPr>
+          <w:lang w:val="en-US"/>
+        </w:rPr>
+      </w:pPr>
+    </w:p>
+    <w:p>
+      <w:pPr>
+        <w:pStyle w:val="Leipteksti"/>
+        <w:rPr>
+          <w:lang w:val="en-US"/>
+        </w:rPr>
+      </w:pPr>
+      <w:r>
+        <w:rPr>
+          <w:lang w:val="en-US"/>
+        </w:rPr>
+        <w:t xml:space="preserve">In the index.ejs -file  I had problems to get it working, problem seemed to be in the syntax. Through stackoverflow thread I found out </w:t>
+      </w:r>
+      <w:r>
+        <w:rPr>
+          <w:lang w:val="en-US"/>
+        </w:rPr>
+        <w:t xml:space="preserve">that </w:t>
+      </w:r>
+      <w:r>
+        <w:rPr>
+          <w:lang w:val="en-US"/>
+        </w:rPr>
+        <w:t>I need to change the code a bit in “include-call”.</w:t>
+      </w:r>
+      <w:r>
+        <w:rPr>
+          <w:lang w:val="en-US"/>
+        </w:rPr>
+        <w:t xml:space="preserve"> I am not sure if the syntax used in the video was deprecated or if the problem was something else. After changing the line I got it working anyway.</w:t>
+      </w:r>
+    </w:p>
+    <w:p>
+      <w:pPr>
+        <w:pStyle w:val="Leipteksti"/>
+        <w:rPr>
+          <w:lang w:val="en-US"/>
+        </w:rPr>
+      </w:pPr>
+    </w:p>
+    <w:p>
+      <w:pPr>
+        <w:pStyle w:val="Leipteksti"/>
+        <w:rPr>
+          <w:lang w:val="en-US"/>
+        </w:rPr>
+      </w:pPr>
+      <w:r>
+        <w:rPr>
+          <w:lang w:val="en-US"/>
+        </w:rPr>
+        <w:t>6.7.2022</w:t>
+      </w:r>
+    </w:p>
+    <w:p>
+      <w:pPr>
+        <w:pStyle w:val="Leipteksti"/>
+        <w:rPr>
+          <w:lang w:val="en-US"/>
+        </w:rPr>
+      </w:pPr>
+    </w:p>
+    <w:p>
+      <w:pPr>
+        <w:pStyle w:val="Leipteksti"/>
+        <w:rPr>
+          <w:lang w:val="en-US"/>
+        </w:rPr>
+      </w:pPr>
+      <w:r>
+        <w:rPr>
+          <w:lang w:val="en-US"/>
+        </w:rPr>
+        <w:t xml:space="preserve">I started to </w:t>
+      </w:r>
+      <w:r>
+        <w:rPr>
+          <w:lang w:val="en-US"/>
+        </w:rPr>
+        <w:t xml:space="preserve">study Angular, which was totally new to me. </w:t>
+      </w:r>
+      <w:r>
+        <w:rPr>
+          <w:lang w:val="en-US"/>
+        </w:rPr>
+        <w:t>I started going through the Angular “Tour of Heroes” -tutorial but found the Angular syntax difficult so instead started to study first the syntax a bit</w:t>
+      </w:r>
+      <w:r>
+        <w:rPr>
+          <w:lang w:val="en-US"/>
+        </w:rPr>
+        <w:t xml:space="preserve"> for example</w:t>
+      </w:r>
+      <w:r>
+        <w:rPr>
+          <w:lang w:val="en-US"/>
+        </w:rPr>
+        <w:t xml:space="preserve"> through w3schools tutorials. </w:t>
       </w:r>
       <w:r>
         <w:rPr>
@@ -1946,161 +2100,20 @@
         <w:rPr>
           <w:lang w:val="en-US"/>
         </w:rPr>
-        <w:t xml:space="preserve">compared to handlebars </w:t>
-      </w:r>
-      <w:r>
-        <w:rPr>
-          <w:lang w:val="en-US"/>
-        </w:rPr>
-        <w:t>but</w:t>
-      </w:r>
-      <w:r>
-        <w:rPr>
-          <w:lang w:val="en-US"/>
-        </w:rPr>
-        <w:t xml:space="preserve"> otherwise it </w:t>
-      </w:r>
-      <w:r>
-        <w:rPr>
-          <w:lang w:val="en-US"/>
-        </w:rPr>
-        <w:t xml:space="preserve"> seem</w:t>
-      </w:r>
-      <w:r>
-        <w:rPr>
-          <w:lang w:val="en-US"/>
-        </w:rPr>
-        <w:t>ed</w:t>
-      </w:r>
-      <w:r>
-        <w:rPr>
-          <w:lang w:val="en-US"/>
-        </w:rPr>
-        <w:t xml:space="preserve"> to work </w:t>
-      </w:r>
-      <w:r>
-        <w:rPr>
-          <w:lang w:val="en-US"/>
-        </w:rPr>
-        <w:t>somehow same way.</w:t>
-      </w:r>
-    </w:p>
-    <w:p>
-      <w:pPr>
-        <w:pStyle w:val="Leipteksti"/>
-        <w:rPr>
-          <w:lang w:val="en-US"/>
-        </w:rPr>
-      </w:pPr>
-    </w:p>
-    <w:p>
-      <w:pPr>
-        <w:pStyle w:val="Leipteksti"/>
-        <w:rPr>
-          <w:lang w:val="en-US"/>
-        </w:rPr>
-      </w:pPr>
-      <w:r>
-        <w:rPr>
-          <w:lang w:val="en-US"/>
-        </w:rPr>
-        <w:t xml:space="preserve">I ran into a problem that I could not get the ajax call to work and get the users deleted from the database in Firefox browser, in Chrome it worked fine. In the video tutorial’s comments someone else had the same problem but there were not any solutions proposed. Unfortunately I did not manage to find a solution to this. </w:t>
-      </w:r>
-    </w:p>
-    <w:p>
-      <w:pPr>
-        <w:pStyle w:val="Leipteksti"/>
-        <w:rPr>
-          <w:lang w:val="en-US"/>
-        </w:rPr>
-      </w:pPr>
-    </w:p>
-    <w:p>
-      <w:pPr>
-        <w:pStyle w:val="Leipteksti"/>
-        <w:rPr>
-          <w:lang w:val="en-US"/>
-        </w:rPr>
-      </w:pPr>
-      <w:r>
-        <w:rPr>
-          <w:lang w:val="en-US"/>
-        </w:rPr>
-        <w:t xml:space="preserve">In the index.ejs -file  I had problems to get it working, problem seemed to be in the syntax. Through stackoverflow thread I found out </w:t>
-      </w:r>
-      <w:r>
-        <w:rPr>
-          <w:lang w:val="en-US"/>
-        </w:rPr>
-        <w:t xml:space="preserve">that </w:t>
-      </w:r>
-      <w:r>
-        <w:rPr>
-          <w:lang w:val="en-US"/>
-        </w:rPr>
-        <w:t>I need to change the code a bit in “include-call”.</w:t>
-      </w:r>
-      <w:r>
-        <w:rPr>
-          <w:lang w:val="en-US"/>
-        </w:rPr>
-        <w:t xml:space="preserve"> I am not sure if the syntax used in the video was deprecated or if the problem was something else. After changing the line I got it working anyway.</w:t>
-      </w:r>
-    </w:p>
-    <w:p>
-      <w:pPr>
-        <w:pStyle w:val="Leipteksti"/>
-        <w:rPr>
-          <w:lang w:val="en-US"/>
-        </w:rPr>
-      </w:pPr>
-    </w:p>
-    <w:p>
-      <w:pPr>
-        <w:pStyle w:val="Leipteksti"/>
-        <w:rPr>
-          <w:lang w:val="en-US"/>
-        </w:rPr>
-      </w:pPr>
-      <w:r>
-        <w:rPr>
-          <w:lang w:val="en-US"/>
-        </w:rPr>
-        <w:t>6.7.2022</w:t>
-      </w:r>
-    </w:p>
-    <w:p>
-      <w:pPr>
-        <w:pStyle w:val="Leipteksti"/>
-        <w:rPr>
-          <w:lang w:val="en-US"/>
-        </w:rPr>
-      </w:pPr>
-    </w:p>
-    <w:p>
-      <w:pPr>
-        <w:pStyle w:val="Leipteksti"/>
-        <w:rPr>
-          <w:lang w:val="en-US"/>
-        </w:rPr>
-      </w:pPr>
-      <w:r>
-        <w:rPr>
-          <w:lang w:val="en-US"/>
-        </w:rPr>
-        <w:t xml:space="preserve">I started to </w:t>
-      </w:r>
-      <w:r>
-        <w:rPr>
-          <w:lang w:val="en-US"/>
-        </w:rPr>
-        <w:t xml:space="preserve">study Angular, which was totally new to me. </w:t>
-      </w:r>
-      <w:r>
-        <w:rPr>
-          <w:lang w:val="en-US"/>
-        </w:rPr>
-        <w:t xml:space="preserve">I started going through the Angular “Tour of Heroes” -tutorial but found the Angular syntax difficult so instead started to study first the syntax a bit through w3schools tutorials. </w:t>
+        <w:t>I learned about the use of modules, directives, data binding, controllers, scopes, filters, http and services in Angular.</w:t>
+      </w:r>
+      <w:r>
+        <w:rPr>
+          <w:lang w:val="en-US"/>
+        </w:rPr>
+        <w:t xml:space="preserve"> I learned that Angular is an open-source front-end framework and is typically </w:t>
+      </w:r>
+      <w:r>
+        <w:rPr>
+          <w:lang w:val="en-US"/>
+        </w:rPr>
+        <w:lastRenderedPageBreak/>
+        <w:t>used to build single-page web applications.</w:t>
       </w:r>
       <w:r>
         <w:rPr>
@@ -2112,7 +2125,67 @@
         <w:rPr>
           <w:lang w:val="en-US"/>
         </w:rPr>
-        <w:t>I learned about the use of modules, directives, data binding, controllers, scopes, filters, http and services in Angular.</w:t>
+        <w:t>I also tried to learn little bit more about TypeScript, as I had not used it before</w:t>
+      </w:r>
+      <w:r>
+        <w:rPr>
+          <w:lang w:val="en-US"/>
+        </w:rPr>
+        <w:t>,</w:t>
+      </w:r>
+      <w:r>
+        <w:rPr>
+          <w:lang w:val="en-US"/>
+        </w:rPr>
+        <w:t xml:space="preserve"> and </w:t>
+      </w:r>
+      <w:r>
+        <w:rPr>
+          <w:lang w:val="en-US"/>
+        </w:rPr>
+        <w:t>TypeScript seems to be used with Angular mostly.</w:t>
+      </w:r>
+    </w:p>
+    <w:p>
+      <w:pPr>
+        <w:pStyle w:val="Leipteksti"/>
+        <w:rPr>
+          <w:lang w:val="en-US"/>
+        </w:rPr>
+      </w:pPr>
+    </w:p>
+    <w:p>
+      <w:pPr>
+        <w:pStyle w:val="Leipteksti"/>
+        <w:rPr>
+          <w:lang w:val="en-US"/>
+        </w:rPr>
+      </w:pPr>
+      <w:r>
+        <w:rPr>
+          <w:lang w:val="en-US"/>
+        </w:rPr>
+        <w:t>13.7.2022</w:t>
+      </w:r>
+    </w:p>
+    <w:p>
+      <w:pPr>
+        <w:pStyle w:val="Leipteksti"/>
+        <w:rPr>
+          <w:lang w:val="en-US"/>
+        </w:rPr>
+      </w:pPr>
+      <w:r>
+        <w:rPr>
+          <w:lang w:val="en-US"/>
+        </w:rPr>
+        <w:t xml:space="preserve">I have gone through the Angular Tour of Heroes and got the application working </w:t>
+      </w:r>
+      <w:r>
+        <w:rPr>
+          <w:lang w:val="en-US"/>
+        </w:rPr>
+        <w:t>coding along with the tutorial.</w:t>
       </w:r>
       <w:r>
         <w:rPr>
@@ -2124,14 +2197,229 @@
         <w:rPr>
           <w:lang w:val="en-US"/>
         </w:rPr>
-        <w:lastRenderedPageBreak/>
-        <w:t>I also tried to learn little bit more about TypeScript, as I had not used it before</w:t>
-      </w:r>
-      <w:r>
-        <w:rPr>
-          <w:lang w:val="en-US"/>
-        </w:rPr>
-        <w:t>,</w:t>
+        <w:t>I learned to use Angular command line interface, which is a tool create angular applications and which helps to generate and configure components, services, dependencies etc.</w:t>
+      </w:r>
+    </w:p>
+    <w:p>
+      <w:pPr>
+        <w:pStyle w:val="Leipteksti"/>
+        <w:rPr>
+          <w:lang w:val="en-US"/>
+        </w:rPr>
+      </w:pPr>
+    </w:p>
+    <w:p>
+      <w:pPr>
+        <w:pStyle w:val="Leipteksti"/>
+        <w:rPr>
+          <w:lang w:val="en-US"/>
+        </w:rPr>
+      </w:pPr>
+      <w:r>
+        <w:rPr>
+          <w:lang w:val="en-US"/>
+        </w:rPr>
+        <w:t xml:space="preserve">I am still </w:t>
+      </w:r>
+      <w:r>
+        <w:rPr>
+          <w:lang w:val="en-US"/>
+        </w:rPr>
+        <w:t xml:space="preserve">struggling </w:t>
+      </w:r>
+      <w:r>
+        <w:rPr>
+          <w:lang w:val="en-US"/>
+        </w:rPr>
+        <w:t xml:space="preserve">quite a bit </w:t>
+      </w:r>
+      <w:r>
+        <w:rPr>
+          <w:lang w:val="en-US"/>
+        </w:rPr>
+        <w:t xml:space="preserve">with learning Angular. </w:t>
+      </w:r>
+      <w:r>
+        <w:rPr>
+          <w:lang w:val="en-US"/>
+        </w:rPr>
+        <w:t xml:space="preserve"> </w:t>
+      </w:r>
+      <w:r>
+        <w:rPr>
+          <w:lang w:val="en-US"/>
+        </w:rPr>
+        <w:t xml:space="preserve">I find it complicated to put pieces together with Angular, </w:t>
+      </w:r>
+      <w:r>
+        <w:rPr>
+          <w:lang w:val="en-US"/>
+        </w:rPr>
+        <w:t xml:space="preserve">for example </w:t>
+      </w:r>
+      <w:r>
+        <w:rPr>
+          <w:lang w:val="en-US"/>
+        </w:rPr>
+        <w:t xml:space="preserve">file structures are hard to </w:t>
+      </w:r>
+      <w:r>
+        <w:rPr>
+          <w:lang w:val="en-US"/>
+        </w:rPr>
+        <w:t>perceive</w:t>
+      </w:r>
+      <w:r>
+        <w:rPr>
+          <w:lang w:val="en-US"/>
+        </w:rPr>
+        <w:t xml:space="preserve"> for me.</w:t>
+      </w:r>
+    </w:p>
+    <w:p>
+      <w:pPr>
+        <w:pStyle w:val="Leipteksti"/>
+        <w:rPr>
+          <w:lang w:val="en-US"/>
+        </w:rPr>
+      </w:pPr>
+    </w:p>
+    <w:p>
+      <w:pPr>
+        <w:pStyle w:val="Leipteksti"/>
+        <w:rPr>
+          <w:lang w:val="en-US"/>
+        </w:rPr>
+      </w:pPr>
+      <w:r>
+        <w:rPr>
+          <w:lang w:val="en-US"/>
+        </w:rPr>
+        <w:t>18.7.2022</w:t>
+      </w:r>
+    </w:p>
+    <w:p>
+      <w:pPr>
+        <w:pStyle w:val="Leipteksti"/>
+        <w:rPr>
+          <w:lang w:val="en-US"/>
+        </w:rPr>
+      </w:pPr>
+    </w:p>
+    <w:p>
+      <w:pPr>
+        <w:pStyle w:val="Leipteksti"/>
+        <w:rPr>
+          <w:lang w:val="en-US"/>
+        </w:rPr>
+      </w:pPr>
+      <w:r>
+        <w:rPr>
+          <w:lang w:val="en-US"/>
+        </w:rPr>
+        <w:t xml:space="preserve">I started to watch the MEAN Stack series and learned from the first video that this project will be covering for example topics like </w:t>
+      </w:r>
+      <w:r>
+        <w:rPr>
+          <w:lang w:val="en-US"/>
+        </w:rPr>
+        <w:t>Node.js &amp; Express REST API</w:t>
+      </w:r>
+      <w:r>
+        <w:rPr>
+          <w:lang w:val="en-US"/>
+        </w:rPr>
+        <w:t xml:space="preserve">, </w:t>
+      </w:r>
+      <w:r>
+        <w:rPr>
+          <w:lang w:val="en-US"/>
+        </w:rPr>
+        <w:t>Passport,js</w:t>
+      </w:r>
+      <w:r>
+        <w:rPr>
+          <w:lang w:val="en-US"/>
+        </w:rPr>
+        <w:t xml:space="preserve">, </w:t>
+      </w:r>
+      <w:r>
+        <w:rPr>
+          <w:lang w:val="en-US"/>
+        </w:rPr>
+        <w:t xml:space="preserve">MongoDB </w:t>
+      </w:r>
+      <w:r>
+        <w:rPr>
+          <w:lang w:val="en-US"/>
+        </w:rPr>
+        <w:t xml:space="preserve">and </w:t>
+      </w:r>
+      <w:r>
+        <w:rPr>
+          <w:lang w:val="en-US"/>
+        </w:rPr>
+        <w:t xml:space="preserve"> Mongoose</w:t>
+      </w:r>
+      <w:r>
+        <w:rPr>
+          <w:lang w:val="en-US"/>
+        </w:rPr>
+        <w:t xml:space="preserve">,  </w:t>
+      </w:r>
+      <w:r>
+        <w:rPr>
+          <w:lang w:val="en-US"/>
+        </w:rPr>
+        <w:t>JWT Authentication</w:t>
+      </w:r>
+      <w:r>
+        <w:rPr>
+          <w:lang w:val="en-US"/>
+        </w:rPr>
+        <w:t xml:space="preserve">, </w:t>
+      </w:r>
+      <w:r>
+        <w:rPr>
+          <w:lang w:val="en-US"/>
+        </w:rPr>
+        <w:t xml:space="preserve">Angular 2 </w:t>
+      </w:r>
+      <w:r>
+        <w:rPr>
+          <w:lang w:val="en-US"/>
+        </w:rPr>
+        <w:t>and</w:t>
+      </w:r>
+      <w:r>
+        <w:rPr>
+          <w:lang w:val="en-US"/>
+        </w:rPr>
+        <w:t xml:space="preserve"> Angular-CLI</w:t>
+      </w:r>
+      <w:r>
+        <w:rPr>
+          <w:lang w:val="en-US"/>
+        </w:rPr>
+        <w:t xml:space="preserve">, </w:t>
+      </w:r>
+      <w:r>
+        <w:rPr>
+          <w:lang w:val="en-US"/>
+        </w:rPr>
+        <w:t>Angular2-JWT</w:t>
+      </w:r>
+      <w:r>
+        <w:rPr>
+          <w:lang w:val="en-US"/>
+        </w:rPr>
+        <w:t xml:space="preserve">, </w:t>
+      </w:r>
+      <w:r>
+        <w:rPr>
+          <w:lang w:val="en-US"/>
+        </w:rPr>
+        <w:t>Angular 2 Flash Messages</w:t>
       </w:r>
       <w:r>
         <w:rPr>
@@ -2143,105 +2431,47 @@
         <w:rPr>
           <w:lang w:val="en-US"/>
         </w:rPr>
-        <w:t>TypeScript seems to be used with Angular mostly.</w:t>
-      </w:r>
-    </w:p>
-    <w:p>
-      <w:pPr>
-        <w:pStyle w:val="Leipteksti"/>
-        <w:rPr>
-          <w:lang w:val="en-US"/>
-        </w:rPr>
-      </w:pPr>
-    </w:p>
-    <w:p>
-      <w:pPr>
-        <w:pStyle w:val="Leipteksti"/>
-        <w:rPr>
-          <w:lang w:val="en-US"/>
-        </w:rPr>
-      </w:pPr>
-      <w:r>
-        <w:rPr>
-          <w:lang w:val="en-US"/>
-        </w:rPr>
-        <w:t>13.7.2022</w:t>
-      </w:r>
-    </w:p>
-    <w:p>
-      <w:pPr>
-        <w:pStyle w:val="Leipteksti"/>
-        <w:rPr>
-          <w:lang w:val="en-US"/>
-        </w:rPr>
-      </w:pPr>
-      <w:r>
-        <w:rPr>
-          <w:lang w:val="en-US"/>
-        </w:rPr>
-        <w:t xml:space="preserve">I have gone through the Angular Tour of Heroes and got the application working </w:t>
-      </w:r>
-      <w:r>
-        <w:rPr>
-          <w:lang w:val="en-US"/>
-        </w:rPr>
-        <w:t xml:space="preserve">coding along with the tutorial. I am still </w:t>
-      </w:r>
-      <w:r>
-        <w:rPr>
-          <w:lang w:val="en-US"/>
-        </w:rPr>
-        <w:t xml:space="preserve">struggling </w:t>
-      </w:r>
-      <w:r>
-        <w:rPr>
-          <w:lang w:val="en-US"/>
-        </w:rPr>
-        <w:t xml:space="preserve">quite a bit </w:t>
-      </w:r>
-      <w:r>
-        <w:rPr>
-          <w:lang w:val="en-US"/>
-        </w:rPr>
-        <w:t xml:space="preserve">with learning Angular. </w:t>
-      </w:r>
-    </w:p>
-    <w:p>
-      <w:pPr>
-        <w:pStyle w:val="Leipteksti"/>
-        <w:rPr>
-          <w:lang w:val="en-US"/>
-        </w:rPr>
-      </w:pPr>
-      <w:r>
-        <w:rPr>
-          <w:lang w:val="en-US"/>
-        </w:rPr>
-        <w:t xml:space="preserve">I find it complicated to put pieces together with Angular, </w:t>
-      </w:r>
-      <w:r>
-        <w:rPr>
-          <w:lang w:val="en-US"/>
-        </w:rPr>
-        <w:t xml:space="preserve">for example </w:t>
-      </w:r>
-      <w:r>
-        <w:rPr>
-          <w:lang w:val="en-US"/>
-        </w:rPr>
-        <w:t xml:space="preserve">file structures are hard to </w:t>
-      </w:r>
-      <w:r>
-        <w:rPr>
-          <w:lang w:val="en-US"/>
-        </w:rPr>
-        <w:t>perceive</w:t>
-      </w:r>
-      <w:r>
-        <w:rPr>
-          <w:lang w:val="en-US"/>
-        </w:rPr>
-        <w:t xml:space="preserve"> for me.</w:t>
+        <w:t>MEAN Deployment</w:t>
+      </w:r>
+      <w:r>
+        <w:rPr>
+          <w:lang w:val="en-US"/>
+        </w:rPr>
+        <w:t>. It is nice to get to put thing together and make one project, where all technologies that have been studied in this course will be used. Hopefully this will make things more clear to me.</w:t>
+      </w:r>
+    </w:p>
+    <w:p>
+      <w:pPr>
+        <w:pStyle w:val="Leipteksti"/>
+        <w:rPr>
+          <w:lang w:val="en-US"/>
+        </w:rPr>
+      </w:pPr>
+    </w:p>
+    <w:p>
+      <w:pPr>
+        <w:pStyle w:val="Leipteksti"/>
+        <w:rPr>
+          <w:lang w:val="en-US"/>
+        </w:rPr>
+      </w:pPr>
+      <w:r>
+        <w:rPr>
+          <w:lang w:val="en-US"/>
+        </w:rPr>
+        <w:t xml:space="preserve">In the second video it was advised on how to start build an authentication app back-end using node and express. There was useful repetition eg. on setting up Express server and creating routes. Connection to MongoDB database was made with </w:t>
+      </w:r>
+      <w:r>
+        <w:rPr>
+          <w:lang w:val="en-US"/>
+        </w:rPr>
+        <w:t>Mongoose module</w:t>
+      </w:r>
+      <w:r>
+        <w:rPr>
+          <w:lang w:val="en-US"/>
+        </w:rPr>
+        <w:t>. Also middleware for the required</w:t>
       </w:r>
       <w:r>
         <w:rPr>
@@ -2249,28 +2479,89 @@
         </w:rPr>
         <w:t xml:space="preserve"> </w:t>
       </w:r>
-    </w:p>
-    <w:p>
-      <w:pPr>
-        <w:pStyle w:val="Leipteksti"/>
-        <w:rPr>
-          <w:lang w:val="en-US"/>
-        </w:rPr>
-      </w:pPr>
-    </w:p>
-    <w:p>
-      <w:pPr>
-        <w:pStyle w:val="Leipteksti"/>
-        <w:rPr>
-          <w:lang w:val="en-US"/>
-        </w:rPr>
-      </w:pPr>
-    </w:p>
-    <w:p>
-      <w:pPr>
-        <w:pStyle w:val="Leipteksti"/>
-        <w:rPr>
-          <w:b/>
+      <w:r>
+        <w:rPr>
+          <w:lang w:val="en-US"/>
+        </w:rPr>
+        <w:t>dependencies were set up (cors, body parser..).</w:t>
+      </w:r>
+    </w:p>
+    <w:p>
+      <w:pPr>
+        <w:pStyle w:val="Leipteksti"/>
+        <w:rPr>
+          <w:lang w:val="en-US"/>
+        </w:rPr>
+      </w:pPr>
+    </w:p>
+    <w:p>
+      <w:pPr>
+        <w:pStyle w:val="Leipteksti"/>
+        <w:rPr>
+          <w:lang w:val="en-US"/>
+        </w:rPr>
+      </w:pPr>
+      <w:r>
+        <w:rPr>
+          <w:lang w:val="en-US"/>
+        </w:rPr>
+        <w:t>20.7.2022</w:t>
+      </w:r>
+    </w:p>
+    <w:p>
+      <w:pPr>
+        <w:pStyle w:val="Leipteksti"/>
+        <w:rPr>
+          <w:lang w:val="en-US"/>
+        </w:rPr>
+      </w:pPr>
+      <w:r>
+        <w:rPr>
+          <w:lang w:val="en-US"/>
+        </w:rPr>
+        <w:t>In the third</w:t>
+      </w:r>
+      <w:r>
+        <w:rPr>
+          <w:lang w:val="en-US"/>
+        </w:rPr>
+        <w:t xml:space="preserve"> MEAN stack</w:t>
+      </w:r>
+      <w:r>
+        <w:rPr>
+          <w:lang w:val="en-US"/>
+        </w:rPr>
+        <w:t xml:space="preserve"> video an user module was set up, mongoose Schema was created and back-end registration functionality was build. Password encryption was implemented with NodeJS bcrypt library.</w:t>
+      </w:r>
+    </w:p>
+    <w:p>
+      <w:pPr>
+        <w:pStyle w:val="Leipteksti"/>
+        <w:rPr>
+          <w:lang w:val="en-US"/>
+        </w:rPr>
+      </w:pPr>
+    </w:p>
+    <w:p>
+      <w:pPr>
+        <w:pStyle w:val="Leipteksti"/>
+        <w:rPr>
+          <w:lang w:val="en-US"/>
+        </w:rPr>
+      </w:pPr>
+    </w:p>
+    <w:p>
+      <w:pPr>
+        <w:pStyle w:val="Leipteksti"/>
+        <w:rPr>
+          <w:lang w:val="en-US"/>
+        </w:rPr>
+      </w:pPr>
+    </w:p>
+    <w:p>
+      <w:pPr>
+        <w:pStyle w:val="Leipteksti"/>
+        <w:rPr>
           <w:lang w:val="en-US"/>
         </w:rPr>
       </w:pPr>
@@ -2280,222 +2571,14 @@
         </w:rPr>
         <w:br w:type="page"/>
       </w:r>
-      <w:r>
-        <w:rPr>
-          <w:b/>
-          <w:lang w:val="en-US"/>
-        </w:rPr>
-        <w:lastRenderedPageBreak/>
-        <w:t>EXAMPLE STYLE 2</w:t>
-      </w:r>
-    </w:p>
-    <w:p>
-      <w:pPr>
-        <w:pStyle w:val="Leipteksti"/>
-        <w:rPr>
-          <w:b/>
-          <w:lang w:val="en-US"/>
-        </w:rPr>
-      </w:pPr>
-    </w:p>
-    <w:p>
-      <w:pPr>
-        <w:pStyle w:val="Leipteksti"/>
-        <w:rPr>
-          <w:lang w:val="en-US"/>
-        </w:rPr>
-      </w:pPr>
-      <w:r>
-        <w:rPr>
-          <w:lang w:val="en-US"/>
-        </w:rPr>
-        <w:t>10.9.2018</w:t>
-      </w:r>
-    </w:p>
-    <w:p>
-      <w:pPr>
-        <w:pStyle w:val="Leipteksti"/>
-        <w:rPr>
-          <w:lang w:val="en-US"/>
-        </w:rPr>
-      </w:pPr>
-    </w:p>
-    <w:p>
-      <w:pPr>
-        <w:pStyle w:val="Leipteksti"/>
-        <w:rPr>
-          <w:lang w:val="en-US"/>
-        </w:rPr>
-      </w:pPr>
-      <w:r>
-        <w:rPr>
-          <w:lang w:val="en-US"/>
-        </w:rPr>
-        <w:t>I learned about,</w:t>
-      </w:r>
-    </w:p>
-    <w:p>
-      <w:pPr>
-        <w:pStyle w:val="Leipteksti"/>
-        <w:rPr>
-          <w:lang w:val="en-US"/>
-        </w:rPr>
-      </w:pPr>
-    </w:p>
-    <w:p>
-      <w:pPr>
-        <w:pStyle w:val="Leipteksti"/>
-        <w:rPr>
-          <w:lang w:val="en-US"/>
-        </w:rPr>
-      </w:pPr>
-      <w:r>
-        <w:rPr>
-          <w:lang w:val="en-US"/>
-        </w:rPr>
-        <w:t>version control, but mostly it was just refreshing my memory. What I learned was…</w:t>
-      </w:r>
-    </w:p>
-    <w:p>
-      <w:pPr>
-        <w:pStyle w:val="Leipteksti"/>
-        <w:rPr>
-          <w:lang w:val="en-US"/>
-        </w:rPr>
-      </w:pPr>
-    </w:p>
-    <w:p>
-      <w:pPr>
-        <w:pStyle w:val="Leipteksti"/>
-        <w:rPr>
-          <w:lang w:val="en-US"/>
-        </w:rPr>
-      </w:pPr>
-      <w:r>
-        <w:rPr>
-          <w:lang w:val="en-US"/>
-        </w:rPr>
-        <w:t>how to develop as a becoming software professional. I find &lt;something&gt; interesting, because…</w:t>
-      </w:r>
-    </w:p>
-    <w:p>
-      <w:pPr>
-        <w:pStyle w:val="Leipteksti"/>
-        <w:rPr>
-          <w:lang w:val="en-US"/>
-        </w:rPr>
-      </w:pPr>
-    </w:p>
-    <w:p>
-      <w:pPr>
-        <w:pStyle w:val="Leipteksti"/>
-        <w:rPr>
-          <w:lang w:val="en-US"/>
-        </w:rPr>
-      </w:pPr>
-      <w:r>
-        <w:rPr>
-          <w:lang w:val="en-US"/>
-        </w:rPr>
-        <w:t>how to set up Atom environment with addons. There was one problem that took me a lot of time to solve. The problem was about …</w:t>
-      </w:r>
-    </w:p>
-    <w:p>
-      <w:pPr>
-        <w:pStyle w:val="Leipteksti"/>
-        <w:rPr>
-          <w:lang w:val="en-US"/>
-        </w:rPr>
-      </w:pPr>
-    </w:p>
-    <w:p>
-      <w:pPr>
-        <w:pStyle w:val="Leipteksti"/>
-        <w:rPr>
-          <w:lang w:val="en-US"/>
-        </w:rPr>
-      </w:pPr>
-      <w:r>
-        <w:rPr>
-          <w:lang w:val="en-US"/>
-        </w:rPr>
-        <w:t>Etc.</w:t>
-      </w:r>
-    </w:p>
-    <w:p>
-      <w:pPr>
-        <w:pStyle w:val="Leipteksti"/>
-        <w:rPr>
-          <w:lang w:val="en-US"/>
-        </w:rPr>
-      </w:pPr>
-    </w:p>
-    <w:p>
-      <w:pPr>
-        <w:pStyle w:val="Leipteksti"/>
-        <w:rPr>
-          <w:b/>
-          <w:lang w:val="en-US"/>
-        </w:rPr>
-      </w:pPr>
-      <w:r>
-        <w:rPr>
-          <w:b/>
-          <w:lang w:val="en-US"/>
-        </w:rPr>
-        <w:t>EXAMPLE STYLE 3</w:t>
-      </w:r>
-    </w:p>
-    <w:p>
-      <w:pPr>
-        <w:pStyle w:val="Leipteksti"/>
-        <w:rPr>
-          <w:b/>
-          <w:lang w:val="en-US"/>
-        </w:rPr>
-      </w:pPr>
-    </w:p>
-    <w:p>
-      <w:pPr>
-        <w:pStyle w:val="Leipteksti"/>
-        <w:rPr>
-          <w:lang w:val="en-US"/>
-        </w:rPr>
-      </w:pPr>
-      <w:r>
-        <w:rPr>
-          <w:lang w:val="en-US"/>
-        </w:rPr>
-        <w:t>Freeform.</w:t>
-      </w:r>
-    </w:p>
-    <w:p>
-      <w:pPr>
-        <w:pStyle w:val="Leipteksti"/>
-        <w:rPr>
-          <w:lang w:val="en-US"/>
-        </w:rPr>
-      </w:pPr>
-    </w:p>
-    <w:p>
-      <w:pPr>
-        <w:pStyle w:val="Leipteksti"/>
-        <w:rPr>
-          <w:lang w:val="en-US"/>
-        </w:rPr>
-      </w:pPr>
-      <w:r>
-        <w:rPr>
-          <w:lang w:val="en-US"/>
-        </w:rPr>
-        <w:t xml:space="preserve">Something else, but reasonable. </w:t>
-      </w:r>
-      <w:r>
-        <w:rPr>
-          <w:lang w:val="en-US"/>
-        </w:rPr>
-        <w:t>You must document what you have done, learned and when this have happened.</w:t>
-      </w:r>
+    </w:p>
+    <w:p>
+      <w:pPr>
+        <w:pStyle w:val="Leipteksti"/>
+        <w:rPr>
+          <w:lang w:val="en-US"/>
+        </w:rPr>
+      </w:pPr>
     </w:p>
     <w:sectPr>
       <w:headerReference w:type="default" r:id="rId10"/>
@@ -3044,6 +3127,95 @@
     </w:lvl>
   </w:abstractNum>
   <w:abstractNum w:abstractNumId="4" w15:restartNumberingAfterBreak="0">
+    <w:nsid w:val="558B7044"/>
+    <w:multiLevelType w:val="hybridMultilevel"/>
+    <w:tmpl w:val="8F3A5172"/>
+    <w:lvl w:ilvl="0" w:tplc="C16E16A8">
+      <w:start w:val="1"/>
+      <w:numFmt w:val="decimal"/>
+      <w:lvlText w:val="%1."/>
+      <w:lvlJc w:val="left"/>
+      <w:pPr>
+        <w:ind w:left="720" w:hanging="360"/>
+      </w:pPr>
+      <w:rPr>
+        <w:rFonts w:hint="default"/>
+      </w:rPr>
+    </w:lvl>
+    <w:lvl w:ilvl="1" w:tplc="040B0019">
+      <w:start w:val="1"/>
+      <w:numFmt w:val="lowerLetter"/>
+      <w:lvlText w:val="%2."/>
+      <w:lvlJc w:val="left"/>
+      <w:pPr>
+        <w:ind w:left="1440" w:hanging="360"/>
+      </w:pPr>
+    </w:lvl>
+    <w:lvl w:ilvl="2" w:tplc="040B001B" w:tentative="1">
+      <w:start w:val="1"/>
+      <w:numFmt w:val="lowerRoman"/>
+      <w:lvlText w:val="%3."/>
+      <w:lvlJc w:val="right"/>
+      <w:pPr>
+        <w:ind w:left="2160" w:hanging="180"/>
+      </w:pPr>
+    </w:lvl>
+    <w:lvl w:ilvl="3" w:tplc="040B000F" w:tentative="1">
+      <w:start w:val="1"/>
+      <w:numFmt w:val="decimal"/>
+      <w:lvlText w:val="%4."/>
+      <w:lvlJc w:val="left"/>
+      <w:pPr>
+        <w:ind w:left="2880" w:hanging="360"/>
+      </w:pPr>
+    </w:lvl>
+    <w:lvl w:ilvl="4" w:tplc="040B0019" w:tentative="1">
+      <w:start w:val="1"/>
+      <w:numFmt w:val="lowerLetter"/>
+      <w:lvlText w:val="%5."/>
+      <w:lvlJc w:val="left"/>
+      <w:pPr>
+        <w:ind w:left="3600" w:hanging="360"/>
+      </w:pPr>
+    </w:lvl>
+    <w:lvl w:ilvl="5" w:tplc="040B001B" w:tentative="1">
+      <w:start w:val="1"/>
+      <w:numFmt w:val="lowerRoman"/>
+      <w:lvlText w:val="%6."/>
+      <w:lvlJc w:val="right"/>
+      <w:pPr>
+        <w:ind w:left="4320" w:hanging="180"/>
+      </w:pPr>
+    </w:lvl>
+    <w:lvl w:ilvl="6" w:tplc="040B000F" w:tentative="1">
+      <w:start w:val="1"/>
+      <w:numFmt w:val="decimal"/>
+      <w:lvlText w:val="%7."/>
+      <w:lvlJc w:val="left"/>
+      <w:pPr>
+        <w:ind w:left="5040" w:hanging="360"/>
+      </w:pPr>
+    </w:lvl>
+    <w:lvl w:ilvl="7" w:tplc="040B0019" w:tentative="1">
+      <w:start w:val="1"/>
+      <w:numFmt w:val="lowerLetter"/>
+      <w:lvlText w:val="%8."/>
+      <w:lvlJc w:val="left"/>
+      <w:pPr>
+        <w:ind w:left="5760" w:hanging="360"/>
+      </w:pPr>
+    </w:lvl>
+    <w:lvl w:ilvl="8" w:tplc="040B001B" w:tentative="1">
+      <w:start w:val="1"/>
+      <w:numFmt w:val="lowerRoman"/>
+      <w:lvlText w:val="%9."/>
+      <w:lvlJc w:val="right"/>
+      <w:pPr>
+        <w:ind w:left="6480" w:hanging="180"/>
+      </w:pPr>
+    </w:lvl>
+  </w:abstractNum>
+  <w:abstractNum w:abstractNumId="5" w15:restartNumberingAfterBreak="0">
     <w:nsid w:val="5E9F3BDB"/>
     <w:multiLevelType w:val="hybridMultilevel"/>
     <w:tmpl w:val="2524393A"/>
@@ -3159,7 +3331,7 @@
       </w:pPr>
     </w:lvl>
   </w:abstractNum>
-  <w:abstractNum w:abstractNumId="5" w15:restartNumberingAfterBreak="0">
+  <w:abstractNum w:abstractNumId="6" w15:restartNumberingAfterBreak="0">
     <w:nsid w:val="7411730C"/>
     <w:multiLevelType w:val="hybridMultilevel"/>
     <w:tmpl w:val="220EE75A"/>
@@ -3275,7 +3447,7 @@
       </w:pPr>
     </w:lvl>
   </w:abstractNum>
-  <w:abstractNum w:abstractNumId="6" w15:restartNumberingAfterBreak="0">
+  <w:abstractNum w:abstractNumId="7" w15:restartNumberingAfterBreak="0">
     <w:nsid w:val="75702816"/>
     <w:multiLevelType w:val="hybridMultilevel"/>
     <w:tmpl w:val="43CEABBE"/>
@@ -3391,7 +3563,7 @@
       </w:pPr>
     </w:lvl>
   </w:abstractNum>
-  <w:abstractNum w:abstractNumId="7" w15:restartNumberingAfterBreak="0">
+  <w:abstractNum w:abstractNumId="8" w15:restartNumberingAfterBreak="0">
     <w:nsid w:val="7B275709"/>
     <w:multiLevelType w:val="hybridMultilevel"/>
     <w:tmpl w:val="49C43494"/>
@@ -3507,7 +3679,7 @@
       </w:pPr>
     </w:lvl>
   </w:abstractNum>
-  <w:abstractNum w:abstractNumId="8" w15:restartNumberingAfterBreak="0">
+  <w:abstractNum w:abstractNumId="9" w15:restartNumberingAfterBreak="0">
     <w:nsid w:val="7C981A45"/>
     <w:multiLevelType w:val="multilevel"/>
     <w:tmpl w:val="034853E2"/>
@@ -3630,31 +3802,34 @@
     </w:lvl>
   </w:abstractNum>
   <w:num w:numId="1" w16cid:durableId="1403943523">
-    <w:abstractNumId w:val="6"/>
+    <w:abstractNumId w:val="7"/>
   </w:num>
   <w:num w:numId="2" w16cid:durableId="819005538">
     <w:abstractNumId w:val="2"/>
   </w:num>
   <w:num w:numId="3" w16cid:durableId="41445574">
-    <w:abstractNumId w:val="8"/>
+    <w:abstractNumId w:val="9"/>
   </w:num>
   <w:num w:numId="4" w16cid:durableId="1235702452">
     <w:abstractNumId w:val="1"/>
   </w:num>
   <w:num w:numId="5" w16cid:durableId="1797722445">
-    <w:abstractNumId w:val="5"/>
+    <w:abstractNumId w:val="6"/>
   </w:num>
   <w:num w:numId="6" w16cid:durableId="684866575">
-    <w:abstractNumId w:val="7"/>
+    <w:abstractNumId w:val="8"/>
   </w:num>
   <w:num w:numId="7" w16cid:durableId="465970167">
-    <w:abstractNumId w:val="4"/>
+    <w:abstractNumId w:val="5"/>
   </w:num>
   <w:num w:numId="8" w16cid:durableId="2066709791">
     <w:abstractNumId w:val="3"/>
   </w:num>
   <w:num w:numId="9" w16cid:durableId="1823814629">
     <w:abstractNumId w:val="0"/>
+  </w:num>
+  <w:num w:numId="10" w16cid:durableId="977875543">
+    <w:abstractNumId w:val="4"/>
   </w:num>
 </w:numbering>
 </file>
@@ -5061,24 +5236,6 @@
 </file>
 
 <file path=customXml/item1.xml><?xml version="1.0" encoding="utf-8"?>
-<?mso-contentType ?>
-<FormTemplates xmlns="http://schemas.microsoft.com/sharepoint/v3/contenttype/forms">
-  <Display>DocumentLibraryForm</Display>
-  <Edit>DocumentLibraryForm</Edit>
-  <New>DocumentLibraryForm</New>
-</FormTemplates>
-</file>
-
-<file path=customXml/item2.xml><?xml version="1.0" encoding="utf-8"?>
-<p:properties xmlns:p="http://schemas.microsoft.com/office/2006/metadata/properties" xmlns:xsi="http://www.w3.org/2001/XMLSchema-instance" xmlns:pc="http://schemas.microsoft.com/office/infopath/2007/PartnerControls">
-  <documentManagement>
-    <PublishingExpirationDate xmlns="http://schemas.microsoft.com/sharepoint/v3" xsi:nil="true"/>
-    <PublishingStartDate xmlns="http://schemas.microsoft.com/sharepoint/v3" xsi:nil="true"/>
-  </documentManagement>
-</p:properties>
-</file>
-
-<file path=customXml/item3.xml><?xml version="1.0" encoding="utf-8"?>
 <ct:contentTypeSchema xmlns:ct="http://schemas.microsoft.com/office/2006/metadata/contentType" xmlns:ma="http://schemas.microsoft.com/office/2006/metadata/properties/metaAttributes" ct:_="" ma:_="" ma:contentTypeName="Asiakirja" ma:contentTypeID="0x01010017418C401CCB2042A3A99A19F43F356D" ma:contentTypeVersion="1" ma:contentTypeDescription="Luo uusi asiakirja." ma:contentTypeScope="" ma:versionID="f4b075d3ca74a5dbaed73e767a156aa0">
   <xsd:schema xmlns:xsd="http://www.w3.org/2001/XMLSchema" xmlns:p="http://schemas.microsoft.com/office/2006/metadata/properties" xmlns:ns1="http://schemas.microsoft.com/sharepoint/v3" targetNamespace="http://schemas.microsoft.com/office/2006/metadata/properties" ma:root="true" ma:fieldsID="4340a008e99365d80b71206bae222996" ns1:_="">
     <xsd:import namespace="http://schemas.microsoft.com/sharepoint/v3"/>
@@ -5144,10 +5301,37 @@
 </ct:contentTypeSchema>
 </file>
 
+<file path=customXml/item2.xml><?xml version="1.0" encoding="utf-8"?>
+<p:properties xmlns:p="http://schemas.microsoft.com/office/2006/metadata/properties" xmlns:xsi="http://www.w3.org/2001/XMLSchema-instance" xmlns:pc="http://schemas.microsoft.com/office/infopath/2007/PartnerControls">
+  <documentManagement>
+    <PublishingExpirationDate xmlns="http://schemas.microsoft.com/sharepoint/v3" xsi:nil="true"/>
+    <PublishingStartDate xmlns="http://schemas.microsoft.com/sharepoint/v3" xsi:nil="true"/>
+  </documentManagement>
+</p:properties>
+</file>
+
+<file path=customXml/item3.xml><?xml version="1.0" encoding="utf-8"?>
+<?mso-contentType ?>
+<FormTemplates xmlns="http://schemas.microsoft.com/sharepoint/v3/contenttype/forms">
+  <Display>DocumentLibraryForm</Display>
+  <Edit>DocumentLibraryForm</Edit>
+  <New>DocumentLibraryForm</New>
+</FormTemplates>
+</file>
+
 <file path=customXml/itemProps1.xml><?xml version="1.0" encoding="utf-8"?>
-<ds:datastoreItem xmlns:ds="http://schemas.openxmlformats.org/officeDocument/2006/customXml" ds:itemID="{13FBD2FA-5696-460D-A278-9A302A0F72AE}">
+<ds:datastoreItem xmlns:ds="http://schemas.openxmlformats.org/officeDocument/2006/customXml" ds:itemID="{B9A87442-5A7B-46FD-BD28-170CE9B7256F}">
   <ds:schemaRefs>
-    <ds:schemaRef ds:uri="http://schemas.microsoft.com/sharepoint/v3/contenttype/forms"/>
+    <ds:schemaRef ds:uri="http://schemas.microsoft.com/office/2006/metadata/contentType"/>
+    <ds:schemaRef ds:uri="http://schemas.microsoft.com/office/2006/metadata/properties/metaAttributes"/>
+    <ds:schemaRef ds:uri="http://www.w3.org/2001/XMLSchema"/>
+    <ds:schemaRef ds:uri="http://schemas.microsoft.com/office/2006/metadata/properties"/>
+    <ds:schemaRef ds:uri="http://schemas.microsoft.com/sharepoint/v3"/>
+    <ds:schemaRef ds:uri="http://schemas.microsoft.com/office/2006/documentManagement/types"/>
+    <ds:schemaRef ds:uri="http://schemas.openxmlformats.org/package/2006/metadata/core-properties"/>
+    <ds:schemaRef ds:uri="http://purl.org/dc/elements/1.1/"/>
+    <ds:schemaRef ds:uri="http://purl.org/dc/terms/"/>
+    <ds:schemaRef ds:uri="http://schemas.microsoft.com/office/internal/2005/internalDocumentation"/>
   </ds:schemaRefs>
 </ds:datastoreItem>
 </file>
@@ -5163,18 +5347,9 @@
 </file>
 
 <file path=customXml/itemProps3.xml><?xml version="1.0" encoding="utf-8"?>
-<ds:datastoreItem xmlns:ds="http://schemas.openxmlformats.org/officeDocument/2006/customXml" ds:itemID="{B9A87442-5A7B-46FD-BD28-170CE9B7256F}">
+<ds:datastoreItem xmlns:ds="http://schemas.openxmlformats.org/officeDocument/2006/customXml" ds:itemID="{13FBD2FA-5696-460D-A278-9A302A0F72AE}">
   <ds:schemaRefs>
-    <ds:schemaRef ds:uri="http://schemas.microsoft.com/office/2006/metadata/contentType"/>
-    <ds:schemaRef ds:uri="http://schemas.microsoft.com/office/2006/metadata/properties/metaAttributes"/>
-    <ds:schemaRef ds:uri="http://www.w3.org/2001/XMLSchema"/>
-    <ds:schemaRef ds:uri="http://schemas.microsoft.com/office/2006/metadata/properties"/>
-    <ds:schemaRef ds:uri="http://schemas.microsoft.com/sharepoint/v3"/>
-    <ds:schemaRef ds:uri="http://schemas.microsoft.com/office/2006/documentManagement/types"/>
-    <ds:schemaRef ds:uri="http://schemas.openxmlformats.org/package/2006/metadata/core-properties"/>
-    <ds:schemaRef ds:uri="http://purl.org/dc/elements/1.1/"/>
-    <ds:schemaRef ds:uri="http://purl.org/dc/terms/"/>
-    <ds:schemaRef ds:uri="http://schemas.microsoft.com/office/internal/2005/internalDocumentation"/>
+    <ds:schemaRef ds:uri="http://schemas.microsoft.com/sharepoint/v3/contenttype/forms"/>
   </ds:schemaRefs>
 </ds:datastoreItem>
 </file>
</xml_diff>